<commit_message>
multi upgrade in documentation
edited the multi upgrade section of the user guide
</commit_message>
<xml_diff>
--- a/designStoreRewriteDirections.docx
+++ b/designStoreRewriteDirections.docx
@@ -1358,14 +1358,24 @@
         <w:ind w:left="1260"/>
       </w:pPr>
       <w:r>
-        <w:t xml:space="preserve">The input for this argument is a string. The string needs to contain the path to the </w:t>
-      </w:r>
-      <w:r>
-        <w:t>directory that contains the par files</w:t>
-      </w:r>
-      <w:r>
-        <w:t xml:space="preserve"> that needs to be upgraded.</w:t>
-      </w:r>
+        <w:t>The input for this argument is a string. The string needs to contain the path to the directory that contains the par files that needs to be upgraded.</w:t>
+      </w:r>
+      <w:r>
+        <w:t xml:space="preserve"> This argument will create individual files for each par found in the directory passed to the </w:t>
+      </w:r>
+      <w:proofErr w:type="spellStart"/>
+      <w:r>
+        <w:t>multiple_upgrade</w:t>
+      </w:r>
+      <w:proofErr w:type="spellEnd"/>
+      <w:r>
+        <w:t xml:space="preserve"> file. </w:t>
+      </w:r>
+      <w:r>
+        <w:t>This is done to support the class that is used to perform the individual upgrades.</w:t>
+      </w:r>
+      <w:bookmarkStart w:id="4" w:name="_GoBack"/>
+      <w:bookmarkEnd w:id="4"/>
       <w:r>
         <w:br/>
         <w:t>Example: --</w:t>
@@ -1388,14 +1398,14 @@
       <w:pPr>
         <w:pStyle w:val="Heading2"/>
       </w:pPr>
-      <w:bookmarkStart w:id="4" w:name="_Toc501446160"/>
+      <w:bookmarkStart w:id="5" w:name="_Toc501446160"/>
       <w:r>
         <w:t xml:space="preserve">Syntax </w:t>
       </w:r>
       <w:r>
         <w:t>Examples</w:t>
       </w:r>
-      <w:bookmarkEnd w:id="4"/>
+      <w:bookmarkEnd w:id="5"/>
     </w:p>
     <w:p>
       <w:pPr>
@@ -1506,11 +1516,6 @@
           <w:i/>
         </w:rPr>
         <w:tab/>
-      </w:r>
-      <w:r>
-        <w:rPr>
-          <w:i/>
-        </w:rPr>
         <w:t xml:space="preserve">python </w:t>
       </w:r>
       <w:r>
@@ -1584,15 +1589,7 @@
       </w:r>
       <w:r>
         <w:tab/>
-        <w:t>-will update the project</w:t>
-      </w:r>
-      <w:r>
-        <w:t>s in the directory</w:t>
-      </w:r>
-      <w:bookmarkStart w:id="5" w:name="_GoBack"/>
-      <w:bookmarkEnd w:id="5"/>
-      <w:r>
-        <w:t xml:space="preserve"> specified</w:t>
+        <w:t>-will update the projects in the directory specified</w:t>
       </w:r>
     </w:p>
     <w:p/>
@@ -2796,7 +2793,7 @@
           <w:rPr>
             <w:noProof/>
           </w:rPr>
-          <w:t>3</w:t>
+          <w:t>6</w:t>
         </w:r>
         <w:r>
           <w:rPr>

</xml_diff>

<commit_message>
added nios custom to errata
added nios custom instructions to the errata
</commit_message>
<xml_diff>
--- a/designStoreRewriteDirections.docx
+++ b/designStoreRewriteDirections.docx
@@ -1082,34 +1082,10 @@
         </w:rPr>
       </w:pPr>
       <w:r>
-        <w:t xml:space="preserve">The user first needs to open an interactive </w:t>
-      </w:r>
-      <w:proofErr w:type="spellStart"/>
-      <w:r>
-        <w:t>qconsole</w:t>
-      </w:r>
-      <w:proofErr w:type="spellEnd"/>
-      <w:r>
-        <w:t xml:space="preserve"> before launching the script. A minimum of 8GBs of memory is recommended. If the user is upgrading larger projects </w:t>
-      </w:r>
-      <w:r>
-        <w:t xml:space="preserve">for </w:t>
-      </w:r>
-      <w:proofErr w:type="spellStart"/>
-      <w:r>
-        <w:t>Stratix</w:t>
-      </w:r>
-      <w:proofErr w:type="spellEnd"/>
-      <w:r>
-        <w:t xml:space="preserve"> or </w:t>
-      </w:r>
-      <w:proofErr w:type="spellStart"/>
-      <w:r>
-        <w:t>Arria</w:t>
-      </w:r>
-      <w:proofErr w:type="spellEnd"/>
-      <w:r>
-        <w:t xml:space="preserve"> </w:t>
+        <w:t xml:space="preserve">The user first needs to open an interactive qconsole before launching the script. A minimum of 8GBs of memory is recommended. If the user is upgrading larger projects </w:t>
+      </w:r>
+      <w:r>
+        <w:t xml:space="preserve">for Stratix or Arria </w:t>
       </w:r>
       <w:r>
         <w:t>more memory may be required.</w:t>
@@ -1171,15 +1147,7 @@
         </w:numPr>
       </w:pPr>
       <w:r>
-        <w:t xml:space="preserve">arc shell </w:t>
-      </w:r>
-      <w:proofErr w:type="spellStart"/>
-      <w:r>
-        <w:t>python_altera</w:t>
-      </w:r>
-      <w:proofErr w:type="spellEnd"/>
-      <w:r>
-        <w:t>/2.7.3</w:t>
+        <w:t>arc shell python_altera/2.7.3</w:t>
       </w:r>
     </w:p>
     <w:p>
@@ -1191,15 +1159,7 @@
         </w:numPr>
       </w:pPr>
       <w:r>
-        <w:t xml:space="preserve">arc shell </w:t>
-      </w:r>
-      <w:proofErr w:type="spellStart"/>
-      <w:r>
-        <w:t>acds</w:t>
-      </w:r>
-      <w:proofErr w:type="spellEnd"/>
-      <w:r>
-        <w:t>/&lt;Quartus Version&gt; (or whichever version is preferred</w:t>
+        <w:t>arc shell acds/&lt;Quartus Version&gt; (or whichever version is preferred</w:t>
       </w:r>
       <w:r>
         <w:t xml:space="preserve"> ***see the note above***</w:t>
@@ -1286,13 +1246,8 @@
         <w:tab/>
       </w:r>
       <w:r>
-        <w:t>--</w:t>
-      </w:r>
-      <w:proofErr w:type="spellStart"/>
-      <w:r>
-        <w:t>single_upgrade</w:t>
-      </w:r>
-      <w:proofErr w:type="spellEnd"/>
+        <w:t>--single_upgrade</w:t>
+      </w:r>
     </w:p>
     <w:p>
       <w:pPr>
@@ -1316,21 +1271,8 @@
       </w:r>
       <w:r>
         <w:br/>
-        <w:t>Example: --</w:t>
-      </w:r>
-      <w:proofErr w:type="spellStart"/>
-      <w:r>
-        <w:t>single_upgrade</w:t>
-      </w:r>
-      <w:proofErr w:type="spellEnd"/>
-      <w:r>
-        <w:t>=/path/to/</w:t>
-      </w:r>
-      <w:proofErr w:type="spellStart"/>
-      <w:r>
-        <w:t>dir</w:t>
-      </w:r>
-      <w:proofErr w:type="spellEnd"/>
+        <w:t>Example: --single_upgrade=/path/to/dir</w:t>
+      </w:r>
     </w:p>
     <w:p>
       <w:pPr>
@@ -1341,13 +1283,8 @@
       </w:pPr>
       <w:r>
         <w:tab/>
-        <w:t>--</w:t>
-      </w:r>
-      <w:proofErr w:type="spellStart"/>
-      <w:r>
-        <w:t>multiple_upgrade</w:t>
-      </w:r>
-      <w:proofErr w:type="spellEnd"/>
+        <w:t>--multiple_upgrade</w:t>
+      </w:r>
     </w:p>
     <w:p>
       <w:pPr>
@@ -1361,51 +1298,28 @@
         <w:t>The input for this argument is a string. The string needs to contain the path to the directory that contains the par files that needs to be upgraded.</w:t>
       </w:r>
       <w:r>
-        <w:t xml:space="preserve"> This argument will create individual files for each par found in the directory passed to the </w:t>
-      </w:r>
-      <w:proofErr w:type="spellStart"/>
-      <w:r>
-        <w:t>multiple_upgrade</w:t>
-      </w:r>
-      <w:proofErr w:type="spellEnd"/>
-      <w:r>
-        <w:t xml:space="preserve"> file. </w:t>
+        <w:t xml:space="preserve"> This argument will create individual files for each par found in the directory passed to the multiple_upgrade file. </w:t>
       </w:r>
       <w:r>
         <w:t>This is done to support the class that is used to perform the individual upgrades.</w:t>
       </w:r>
-      <w:bookmarkStart w:id="4" w:name="_GoBack"/>
+      <w:r>
+        <w:br/>
+        <w:t>Example: --multiple_upgrade=/path/to/dir</w:t>
+      </w:r>
+    </w:p>
+    <w:p>
+      <w:pPr>
+        <w:pStyle w:val="Heading2"/>
+      </w:pPr>
+      <w:bookmarkStart w:id="4" w:name="_Toc501446160"/>
+      <w:r>
+        <w:t xml:space="preserve">Syntax </w:t>
+      </w:r>
+      <w:r>
+        <w:t>Examples</w:t>
+      </w:r>
       <w:bookmarkEnd w:id="4"/>
-      <w:r>
-        <w:br/>
-        <w:t>Example: --</w:t>
-      </w:r>
-      <w:proofErr w:type="spellStart"/>
-      <w:r>
-        <w:t>multiple_upgrade</w:t>
-      </w:r>
-      <w:proofErr w:type="spellEnd"/>
-      <w:r>
-        <w:t>=/path/to/</w:t>
-      </w:r>
-      <w:proofErr w:type="spellStart"/>
-      <w:r>
-        <w:t>dir</w:t>
-      </w:r>
-      <w:proofErr w:type="spellEnd"/>
-    </w:p>
-    <w:p>
-      <w:pPr>
-        <w:pStyle w:val="Heading2"/>
-      </w:pPr>
-      <w:bookmarkStart w:id="5" w:name="_Toc501446160"/>
-      <w:r>
-        <w:t xml:space="preserve">Syntax </w:t>
-      </w:r>
-      <w:r>
-        <w:t>Examples</w:t>
-      </w:r>
-      <w:bookmarkEnd w:id="5"/>
     </w:p>
     <w:p>
       <w:pPr>
@@ -1436,21 +1350,7 @@
         <w:rPr>
           <w:i/>
         </w:rPr>
-        <w:t>.py --</w:t>
-      </w:r>
-      <w:proofErr w:type="spellStart"/>
-      <w:r>
-        <w:rPr>
-          <w:i/>
-        </w:rPr>
-        <w:t>single_upgrade</w:t>
-      </w:r>
-      <w:proofErr w:type="spellEnd"/>
-      <w:r>
-        <w:rPr>
-          <w:i/>
-        </w:rPr>
-        <w:t>=/data</w:t>
+        <w:t>.py --single_upgrade=/data</w:t>
       </w:r>
       <w:r>
         <w:rPr>
@@ -1458,33 +1358,11 @@
         </w:rPr>
         <w:t>/</w:t>
       </w:r>
-      <w:proofErr w:type="spellStart"/>
       <w:r>
         <w:rPr>
           <w:i/>
         </w:rPr>
-        <w:t>dustinhe</w:t>
-      </w:r>
-      <w:proofErr w:type="spellEnd"/>
-      <w:r>
-        <w:rPr>
-          <w:i/>
-        </w:rPr>
-        <w:t>/</w:t>
-      </w:r>
-      <w:proofErr w:type="spellStart"/>
-      <w:r>
-        <w:rPr>
-          <w:i/>
-        </w:rPr>
-        <w:t>autoUpgrade</w:t>
-      </w:r>
-      <w:proofErr w:type="spellEnd"/>
-      <w:r>
-        <w:rPr>
-          <w:i/>
-        </w:rPr>
-        <w:t>/project</w:t>
+        <w:t>dustinhe/autoUpgrade/project</w:t>
       </w:r>
     </w:p>
     <w:p>
@@ -1525,58 +1403,8 @@
         <w:rPr>
           <w:i/>
         </w:rPr>
-        <w:t>.py –</w:t>
-      </w:r>
-      <w:proofErr w:type="spellStart"/>
-      <w:r>
-        <w:rPr>
-          <w:i/>
-        </w:rPr>
-        <w:t>multiple_upgrade</w:t>
-      </w:r>
-      <w:proofErr w:type="spellEnd"/>
-      <w:r>
-        <w:rPr>
-          <w:i/>
-        </w:rPr>
-        <w:t>=/data/</w:t>
-      </w:r>
-      <w:proofErr w:type="spellStart"/>
-      <w:r>
-        <w:rPr>
-          <w:i/>
-        </w:rPr>
-        <w:t>dustinhe</w:t>
-      </w:r>
-      <w:proofErr w:type="spellEnd"/>
-      <w:r>
-        <w:rPr>
-          <w:i/>
-        </w:rPr>
-        <w:t>/</w:t>
-      </w:r>
-      <w:proofErr w:type="spellStart"/>
-      <w:r>
-        <w:rPr>
-          <w:i/>
-        </w:rPr>
-        <w:t>autoUpgrade</w:t>
-      </w:r>
-      <w:proofErr w:type="spellEnd"/>
-      <w:r>
-        <w:rPr>
-          <w:i/>
-        </w:rPr>
-        <w:t>/</w:t>
-      </w:r>
-      <w:proofErr w:type="spellStart"/>
-      <w:r>
-        <w:rPr>
-          <w:i/>
-        </w:rPr>
-        <w:t>multiProject</w:t>
-      </w:r>
-      <w:proofErr w:type="spellEnd"/>
+        <w:t>.py –multiple_upgrade=/data/dustinhe/autoUpgrade/multiProject</w:t>
+      </w:r>
     </w:p>
     <w:p>
       <w:pPr>
@@ -1605,12 +1433,12 @@
       <w:pPr>
         <w:pStyle w:val="Heading1"/>
       </w:pPr>
-      <w:bookmarkStart w:id="6" w:name="_Toc501446161"/>
+      <w:bookmarkStart w:id="5" w:name="_Toc501446161"/>
       <w:r>
         <w:lastRenderedPageBreak/>
         <w:t>Developer</w:t>
       </w:r>
-      <w:bookmarkEnd w:id="6"/>
+      <w:bookmarkEnd w:id="5"/>
     </w:p>
     <w:p>
       <w:r>
@@ -1628,16 +1456,16 @@
       <w:r>
         <w:t xml:space="preserve">Next is a section detailing the main Definition of the </w:t>
       </w:r>
-      <w:commentRangeStart w:id="7"/>
+      <w:commentRangeStart w:id="6"/>
       <w:r>
         <w:t>script</w:t>
       </w:r>
-      <w:commentRangeEnd w:id="7"/>
+      <w:commentRangeEnd w:id="6"/>
       <w:r>
         <w:rPr>
           <w:rStyle w:val="CommentReference"/>
         </w:rPr>
-        <w:commentReference w:id="7"/>
+        <w:commentReference w:id="6"/>
       </w:r>
       <w:r>
         <w:t>.</w:t>
@@ -1662,298 +1490,142 @@
       <w:pPr>
         <w:pStyle w:val="Heading2"/>
       </w:pPr>
-      <w:bookmarkStart w:id="8" w:name="_Toc501446162"/>
+      <w:bookmarkStart w:id="7" w:name="_Toc501446162"/>
       <w:r>
         <w:t>Theory</w:t>
       </w:r>
+      <w:bookmarkEnd w:id="7"/>
+    </w:p>
+    <w:p>
+      <w:r>
+        <w:t xml:space="preserve">The </w:t>
+      </w:r>
+      <w:r>
+        <w:t>Q</w:t>
+      </w:r>
+      <w:r>
+        <w:t xml:space="preserve">uartus projects are stored over multiple source and settings files (qpf, qsf, </w:t>
+      </w:r>
+      <w:r>
+        <w:t>sdc, qip, ect</w:t>
+      </w:r>
+      <w:r>
+        <w:t>)</w:t>
+      </w:r>
+      <w:r>
+        <w:t>. The majority of the settings files use the tcl syntax and reference the design files used in the project.</w:t>
+      </w:r>
+      <w:r>
+        <w:t xml:space="preserve"> The script takes advantage of this structure and uses it to both build a file list of all the source and settings files in addition to upgrading any IP used in the design.</w:t>
+      </w:r>
+    </w:p>
+    <w:p>
+      <w:r>
+        <w:t>The script starts with the Quartus settings file (.qsf)</w:t>
+      </w:r>
+      <w:r>
+        <w:t>.</w:t>
+      </w:r>
+      <w:r>
+        <w:t xml:space="preserve"> </w:t>
+      </w:r>
+      <w:r>
+        <w:t>This file</w:t>
+      </w:r>
+      <w:r>
+        <w:t xml:space="preserve"> contains all the settings in addition to any source, qip, and qsys files used by the project.</w:t>
+      </w:r>
+      <w:r>
+        <w:t xml:space="preserve"> It uses a list of tags to find all relevant files.</w:t>
+      </w:r>
+      <w:r>
+        <w:t xml:space="preserve"> These tags</w:t>
+      </w:r>
+      <w:r>
+        <w:t xml:space="preserve"> are stored in the initial of the upgrade class initial definition.</w:t>
+      </w:r>
+      <w:r>
+        <w:t xml:space="preserve"> </w:t>
+      </w:r>
+      <w:r>
+        <w:t>From this file the script then moves on the any Quartus IP</w:t>
+      </w:r>
+      <w:r>
+        <w:t xml:space="preserve"> (.qip)</w:t>
+      </w:r>
+      <w:r>
+        <w:t xml:space="preserve"> or Platform Designer files</w:t>
+      </w:r>
+      <w:r>
+        <w:t xml:space="preserve"> (.qsys)</w:t>
+      </w:r>
+      <w:r>
+        <w:t>.</w:t>
+      </w:r>
+      <w:r>
+        <w:t xml:space="preserve"> </w:t>
+      </w:r>
+      <w:r>
+        <w:t xml:space="preserve">The script will pars the qip files for any design files </w:t>
+      </w:r>
+      <w:r>
+        <w:t xml:space="preserve">using the same tags for the qsf file. </w:t>
+      </w:r>
+    </w:p>
+    <w:p>
+      <w:r>
+        <w:t>After the qsf file and all qip files are parsed</w:t>
+      </w:r>
+      <w:r>
+        <w:t xml:space="preserve"> </w:t>
+      </w:r>
+      <w:r>
+        <w:t xml:space="preserve">the script will upgrade an </w:t>
+      </w:r>
+      <w:r>
+        <w:t xml:space="preserve">IP cores. </w:t>
+      </w:r>
+      <w:r>
+        <w:t>It does this by finding the associated Qsys, Verilog, or VHDL file and using the quartus shell to auto upgrade the IP.</w:t>
+      </w:r>
+    </w:p>
+    <w:p>
+      <w:r>
+        <w:t xml:space="preserve">Once the upgrade is completed the files are parsed again to ensure that no new files from the upgrade are left off the file list. The file list is then written to a text file and the project is archived </w:t>
+      </w:r>
+      <w:r>
+        <w:t>for the design store.</w:t>
+      </w:r>
+    </w:p>
+    <w:p>
+      <w:r>
+        <w:t>Last the archived file of the upgraded project is copied into a test directory and extracted. The script then attempts to compile the project in the test directory to verify that it has be archived properly.</w:t>
+      </w:r>
+    </w:p>
+    <w:p>
+      <w:pPr>
+        <w:pStyle w:val="Heading2"/>
+      </w:pPr>
+      <w:bookmarkStart w:id="8" w:name="_Toc501446163"/>
+      <w:r>
+        <w:t>Main</w:t>
+      </w:r>
+      <w:r>
+        <w:t xml:space="preserve"> Definition</w:t>
+      </w:r>
       <w:bookmarkEnd w:id="8"/>
     </w:p>
     <w:p>
-      <w:r>
-        <w:t xml:space="preserve">The </w:t>
-      </w:r>
-      <w:r>
-        <w:t>Q</w:t>
-      </w:r>
-      <w:r>
-        <w:t>uartus projects are stored over multiple source and settings files (</w:t>
-      </w:r>
-      <w:proofErr w:type="spellStart"/>
-      <w:r>
-        <w:t>qpf</w:t>
-      </w:r>
-      <w:proofErr w:type="spellEnd"/>
-      <w:r>
-        <w:t xml:space="preserve">, </w:t>
-      </w:r>
-      <w:proofErr w:type="spellStart"/>
-      <w:r>
-        <w:t>qsf</w:t>
-      </w:r>
-      <w:proofErr w:type="spellEnd"/>
-      <w:r>
-        <w:t xml:space="preserve">, </w:t>
-      </w:r>
-      <w:proofErr w:type="spellStart"/>
-      <w:r>
-        <w:t>sdc</w:t>
-      </w:r>
-      <w:proofErr w:type="spellEnd"/>
-      <w:r>
-        <w:t xml:space="preserve">, </w:t>
-      </w:r>
-      <w:proofErr w:type="spellStart"/>
-      <w:r>
-        <w:t>qip</w:t>
-      </w:r>
-      <w:proofErr w:type="spellEnd"/>
-      <w:r>
-        <w:t xml:space="preserve">, </w:t>
-      </w:r>
-      <w:proofErr w:type="spellStart"/>
-      <w:r>
-        <w:t>ect</w:t>
-      </w:r>
-      <w:proofErr w:type="spellEnd"/>
-      <w:r>
-        <w:t>)</w:t>
-      </w:r>
-      <w:r>
-        <w:t xml:space="preserve">. </w:t>
-      </w:r>
-      <w:proofErr w:type="gramStart"/>
-      <w:r>
-        <w:t>The majority of</w:t>
-      </w:r>
-      <w:proofErr w:type="gramEnd"/>
-      <w:r>
-        <w:t xml:space="preserve"> the settings files use the </w:t>
-      </w:r>
-      <w:proofErr w:type="spellStart"/>
-      <w:r>
-        <w:t>tcl</w:t>
-      </w:r>
-      <w:proofErr w:type="spellEnd"/>
-      <w:r>
-        <w:t xml:space="preserve"> syntax and reference the design files used in the project.</w:t>
-      </w:r>
-      <w:r>
-        <w:t xml:space="preserve"> The script takes advantage of this structure and uses it to both build a file list of all the source and settings files in addition to upgrading any IP used in the design.</w:t>
-      </w:r>
-    </w:p>
-    <w:p>
-      <w:r>
-        <w:t xml:space="preserve">The script starts with the Quartus settings file </w:t>
-      </w:r>
-      <w:proofErr w:type="gramStart"/>
-      <w:r>
-        <w:t>(.</w:t>
-      </w:r>
-      <w:proofErr w:type="spellStart"/>
-      <w:r>
-        <w:t>qsf</w:t>
-      </w:r>
-      <w:proofErr w:type="spellEnd"/>
-      <w:proofErr w:type="gramEnd"/>
-      <w:r>
-        <w:t>)</w:t>
-      </w:r>
-      <w:r>
-        <w:t>.</w:t>
-      </w:r>
-      <w:r>
-        <w:t xml:space="preserve"> </w:t>
-      </w:r>
-      <w:r>
-        <w:t>This file</w:t>
-      </w:r>
-      <w:r>
-        <w:t xml:space="preserve"> contains all the settings in addition to any source, </w:t>
-      </w:r>
-      <w:proofErr w:type="spellStart"/>
-      <w:r>
-        <w:t>qip</w:t>
-      </w:r>
-      <w:proofErr w:type="spellEnd"/>
-      <w:r>
-        <w:t xml:space="preserve">, and </w:t>
-      </w:r>
-      <w:proofErr w:type="spellStart"/>
-      <w:r>
-        <w:t>qsys</w:t>
-      </w:r>
-      <w:proofErr w:type="spellEnd"/>
-      <w:r>
-        <w:t xml:space="preserve"> files used by the project.</w:t>
-      </w:r>
-      <w:r>
-        <w:t xml:space="preserve"> It uses a list of tags to find all relevant files.</w:t>
-      </w:r>
-      <w:r>
-        <w:t xml:space="preserve"> These tags</w:t>
-      </w:r>
-      <w:r>
-        <w:t xml:space="preserve"> are stored in the initial of the upgrade class initial definition.</w:t>
-      </w:r>
-      <w:r>
-        <w:t xml:space="preserve"> </w:t>
-      </w:r>
-      <w:r>
-        <w:t>From this file the script then moves on the any Quartus IP</w:t>
-      </w:r>
-      <w:r>
-        <w:t xml:space="preserve"> </w:t>
-      </w:r>
-      <w:proofErr w:type="gramStart"/>
-      <w:r>
-        <w:t>(.</w:t>
-      </w:r>
-      <w:proofErr w:type="spellStart"/>
-      <w:r>
-        <w:t>qip</w:t>
-      </w:r>
-      <w:proofErr w:type="spellEnd"/>
-      <w:proofErr w:type="gramEnd"/>
-      <w:r>
-        <w:t>)</w:t>
-      </w:r>
-      <w:r>
-        <w:t xml:space="preserve"> or Platform Designer files</w:t>
-      </w:r>
-      <w:r>
-        <w:t xml:space="preserve"> (.</w:t>
-      </w:r>
-      <w:proofErr w:type="spellStart"/>
-      <w:r>
-        <w:t>qsys</w:t>
-      </w:r>
-      <w:proofErr w:type="spellEnd"/>
-      <w:r>
-        <w:t>)</w:t>
-      </w:r>
-      <w:r>
-        <w:t>.</w:t>
-      </w:r>
-      <w:r>
-        <w:t xml:space="preserve"> </w:t>
-      </w:r>
-      <w:r>
-        <w:t xml:space="preserve">The script will </w:t>
-      </w:r>
-      <w:proofErr w:type="gramStart"/>
-      <w:r>
-        <w:t>pars</w:t>
-      </w:r>
-      <w:proofErr w:type="gramEnd"/>
-      <w:r>
-        <w:t xml:space="preserve"> the </w:t>
-      </w:r>
-      <w:proofErr w:type="spellStart"/>
-      <w:r>
-        <w:t>qip</w:t>
-      </w:r>
-      <w:proofErr w:type="spellEnd"/>
-      <w:r>
-        <w:t xml:space="preserve"> files for any design files </w:t>
-      </w:r>
-      <w:r>
-        <w:t xml:space="preserve">using the same tags for the </w:t>
-      </w:r>
-      <w:proofErr w:type="spellStart"/>
-      <w:r>
-        <w:t>qsf</w:t>
-      </w:r>
-      <w:proofErr w:type="spellEnd"/>
-      <w:r>
-        <w:t xml:space="preserve"> file. </w:t>
-      </w:r>
-    </w:p>
-    <w:p>
-      <w:r>
-        <w:t xml:space="preserve">After the </w:t>
-      </w:r>
-      <w:proofErr w:type="spellStart"/>
-      <w:r>
-        <w:t>qsf</w:t>
-      </w:r>
-      <w:proofErr w:type="spellEnd"/>
-      <w:r>
-        <w:t xml:space="preserve"> file and all </w:t>
-      </w:r>
-      <w:proofErr w:type="spellStart"/>
-      <w:r>
-        <w:t>qip</w:t>
-      </w:r>
-      <w:proofErr w:type="spellEnd"/>
-      <w:r>
-        <w:t xml:space="preserve"> files are parsed</w:t>
-      </w:r>
-      <w:r>
-        <w:t xml:space="preserve"> </w:t>
-      </w:r>
-      <w:r>
-        <w:t xml:space="preserve">the script will upgrade an </w:t>
-      </w:r>
-      <w:r>
-        <w:t xml:space="preserve">IP cores. </w:t>
-      </w:r>
-      <w:r>
-        <w:t xml:space="preserve">It does this by finding the associated </w:t>
-      </w:r>
-      <w:proofErr w:type="spellStart"/>
-      <w:r>
-        <w:t>Qsys</w:t>
-      </w:r>
-      <w:proofErr w:type="spellEnd"/>
-      <w:r>
-        <w:t xml:space="preserve">, Verilog, or VHDL file and using the </w:t>
-      </w:r>
-      <w:proofErr w:type="spellStart"/>
-      <w:r>
-        <w:t>quartus</w:t>
-      </w:r>
-      <w:proofErr w:type="spellEnd"/>
-      <w:r>
-        <w:t xml:space="preserve"> shell to auto upgrade the IP.</w:t>
-      </w:r>
-    </w:p>
-    <w:p>
-      <w:r>
-        <w:t xml:space="preserve">Once the upgrade is completed the files are parsed again to ensure that no new files from the upgrade are left off the file list. The file list is then written to a text file and the project is archived </w:t>
-      </w:r>
-      <w:r>
-        <w:t>for the design store.</w:t>
-      </w:r>
-    </w:p>
-    <w:p>
-      <w:r>
-        <w:t>Last the archived file of the upgraded project is copied into a test directory and extracted. The script then attempts to compile the project in the test directory to verify that it has be archived properly.</w:t>
-      </w:r>
-    </w:p>
-    <w:p>
-      <w:pPr>
-        <w:pStyle w:val="Heading2"/>
-      </w:pPr>
-      <w:bookmarkStart w:id="9" w:name="_Toc501446163"/>
-      <w:r>
-        <w:t>Main</w:t>
-      </w:r>
-      <w:r>
-        <w:t xml:space="preserve"> Definition</w:t>
-      </w:r>
-      <w:bookmarkEnd w:id="9"/>
-    </w:p>
-    <w:p>
-      <w:commentRangeStart w:id="10"/>
+      <w:commentRangeStart w:id="9"/>
       <w:r>
         <w:t>The m</w:t>
       </w:r>
-      <w:commentRangeEnd w:id="10"/>
+      <w:commentRangeEnd w:id="9"/>
       <w:r>
         <w:rPr>
           <w:rStyle w:val="CommentReference"/>
         </w:rPr>
-        <w:commentReference w:id="10"/>
+        <w:commentReference w:id="9"/>
       </w:r>
       <w:r>
         <w:t>ain</w:t>
@@ -1981,333 +1653,214 @@
       <w:pPr>
         <w:pStyle w:val="Heading2"/>
       </w:pPr>
-      <w:bookmarkStart w:id="11" w:name="_Toc501446164"/>
+      <w:bookmarkStart w:id="10" w:name="_Toc501446164"/>
       <w:r>
         <w:t>Upgrade Class</w:t>
       </w:r>
+      <w:bookmarkEnd w:id="10"/>
+    </w:p>
+    <w:p>
+      <w:r>
+        <w:t>The upgrade class is the</w:t>
+      </w:r>
+      <w:r>
+        <w:t xml:space="preserve"> main engine of the whole script. This class is used to parse all the files in addition to upgrading them.</w:t>
+      </w:r>
+      <w:r>
+        <w:t xml:space="preserve"> Using the class structure is extremely beneficial</w:t>
+      </w:r>
+      <w:r>
+        <w:t xml:space="preserve"> because of the decreased overhead of passing variables in and out of </w:t>
+      </w:r>
+      <w:r>
+        <w:t>definitions</w:t>
+      </w:r>
+      <w:r>
+        <w:t>.</w:t>
+      </w:r>
+    </w:p>
+    <w:p>
+      <w:r>
+        <w:t>Besides</w:t>
+      </w:r>
+      <w:r>
+        <w:t xml:space="preserve"> the all of the definitions stored with in the class there </w:t>
+      </w:r>
+      <w:r>
+        <w:t xml:space="preserve">two main parts of the class. The initial and the </w:t>
+      </w:r>
+      <w:r>
+        <w:t>upgradeClassMain.</w:t>
+      </w:r>
+    </w:p>
+    <w:p>
+      <w:pPr>
+        <w:pStyle w:val="Heading3"/>
+      </w:pPr>
+      <w:bookmarkStart w:id="11" w:name="_Toc501446165"/>
+      <w:r>
+        <w:t>Initial</w:t>
+      </w:r>
       <w:bookmarkEnd w:id="11"/>
     </w:p>
     <w:p>
       <w:r>
-        <w:t>The upgrade class is the</w:t>
-      </w:r>
-      <w:r>
-        <w:t xml:space="preserve"> main engine of the whole script. This class is used to parse all the files in addition to upgrading them.</w:t>
-      </w:r>
-      <w:r>
-        <w:t xml:space="preserve"> Using the class structure is extremely beneficial</w:t>
-      </w:r>
-      <w:r>
-        <w:t xml:space="preserve"> because of the decreased overhead of passing variables in and out of </w:t>
+        <w:t xml:space="preserve">The initial def in the class is used to declare and initialize all of the </w:t>
+      </w:r>
+      <w:r>
+        <w:t>variables</w:t>
+      </w:r>
+      <w:r>
+        <w:t xml:space="preserve"> used by the class. </w:t>
+      </w:r>
+      <w:r>
+        <w:t>The varibles in the initial are broken into six categories</w:t>
+      </w:r>
+      <w:r>
+        <w:t>: flags, generated lists, user lists, user names, generated names, and commands.</w:t>
+      </w:r>
+      <w:r>
+        <w:t xml:space="preserve"> </w:t>
+      </w:r>
+    </w:p>
+    <w:p>
+      <w:r>
+        <w:lastRenderedPageBreak/>
+        <w:t xml:space="preserve">The flags are all boolians that are used to indicate various situations in the script. The flags initial values should not be changed for the most part. </w:t>
+      </w:r>
+    </w:p>
+    <w:p>
+      <w:r>
+        <w:t>The generated lists are lists that are generated by the script</w:t>
+      </w:r>
+      <w:r>
+        <w:t xml:space="preserve">. All of these lists are initialed empty accept for the fileList. </w:t>
+      </w:r>
+      <w:r>
+        <w:t>The fileList is initialed with the platform_setup.tcl and filelist.txt files. All projects packaged for the design store must include these files.</w:t>
+      </w:r>
+      <w:r>
+        <w:t xml:space="preserve"> For the most </w:t>
+      </w:r>
+      <w:r>
+        <w:t>part,</w:t>
+      </w:r>
+      <w:r>
+        <w:t xml:space="preserve"> the initial state of these lists should be left as is.</w:t>
+      </w:r>
+    </w:p>
+    <w:p>
+      <w:r>
+        <w:t xml:space="preserve">User lists are lists initialed and used by the </w:t>
+      </w:r>
+      <w:r>
+        <w:t>script to find files. For example the masterImageFileTypes is used find pre-compiled files included in the project but not sourced in any of the Quartus files. If there is a file type missing from one of these lists it should be added here by the user.</w:t>
+      </w:r>
+    </w:p>
+    <w:p>
+      <w:r>
+        <w:t xml:space="preserve">User names are used to name and find different files in the project. </w:t>
+      </w:r>
+      <w:r>
+        <w:t>For example the test testDirName is the name of the directory used to test the archived project produced by the script to verify success.</w:t>
+      </w:r>
+    </w:p>
+    <w:p>
+      <w:r>
+        <w:t>Generated names are produced by the script and should be initialed as empty strings. If they are initialed the value will just be over written later on in the script.</w:t>
+      </w:r>
+    </w:p>
+    <w:p>
+      <w:r>
+        <w:t xml:space="preserve">Last commands are strings used by the script to achieve different operations. </w:t>
+      </w:r>
+      <w:r>
+        <w:t>These commands contain the syntax used by the Quartus shell to upgrade, extract, and compile projects. If the syntax of the Quartus shell is updated or changed the script can be fixed by adjusting the initial state of these strings.</w:t>
+      </w:r>
+    </w:p>
+    <w:p>
+      <w:pPr>
+        <w:pStyle w:val="Heading3"/>
+      </w:pPr>
+      <w:bookmarkStart w:id="12" w:name="_Toc501446166"/>
+      <w:r>
+        <w:t>Upgrade Class Main</w:t>
+      </w:r>
+      <w:bookmarkEnd w:id="12"/>
+    </w:p>
+    <w:p>
+      <w:r>
+        <w:t>The upgrade class main is where each def</w:t>
+      </w:r>
+      <w:r>
+        <w:t xml:space="preserve"> in the class is called. </w:t>
+      </w:r>
+      <w:r>
+        <w:t xml:space="preserve">This is also where </w:t>
+      </w:r>
+      <w:r>
+        <w:t>most of the return logic is contained in the case of an error.</w:t>
+      </w:r>
+      <w:r>
+        <w:t xml:space="preserve"> If a new def is added into the script the</w:t>
+      </w:r>
+      <w:r>
+        <w:t xml:space="preserve"> def will need to be called in the upgrade class main. </w:t>
+      </w:r>
+      <w:r>
+        <w:t xml:space="preserve">Additionally, if the order of the </w:t>
       </w:r>
       <w:r>
         <w:t>definitions</w:t>
       </w:r>
       <w:r>
+        <w:t xml:space="preserve"> needs to be checked or changed that action can be completed here.</w:t>
+      </w:r>
+      <w:r>
+        <w:t xml:space="preserve"> However, before changing the order the </w:t>
+      </w:r>
+      <w:r>
+        <w:t>definitions</w:t>
+      </w:r>
+      <w:r>
+        <w:t xml:space="preserve"> operate double check that all dependencies will be met</w:t>
+      </w:r>
+      <w:r>
+        <w:t xml:space="preserve"> for each </w:t>
+      </w:r>
+      <w:r>
+        <w:t>definition</w:t>
+      </w:r>
+      <w:r>
         <w:t>.</w:t>
       </w:r>
     </w:p>
     <w:p>
-      <w:r>
-        <w:t>Besides</w:t>
-      </w:r>
-      <w:r>
-        <w:t xml:space="preserve"> the </w:t>
-      </w:r>
-      <w:proofErr w:type="gramStart"/>
-      <w:r>
-        <w:t>all of</w:t>
-      </w:r>
-      <w:proofErr w:type="gramEnd"/>
-      <w:r>
-        <w:t xml:space="preserve"> the definitions stored with in the class there </w:t>
-      </w:r>
-      <w:r>
-        <w:t xml:space="preserve">two main parts of the class. The initial and the </w:t>
-      </w:r>
-      <w:proofErr w:type="spellStart"/>
-      <w:r>
-        <w:t>upgradeClassMain</w:t>
-      </w:r>
-      <w:proofErr w:type="spellEnd"/>
-      <w:r>
-        <w:t>.</w:t>
-      </w:r>
-    </w:p>
-    <w:p>
-      <w:pPr>
-        <w:pStyle w:val="Heading3"/>
-      </w:pPr>
-      <w:bookmarkStart w:id="12" w:name="_Toc501446165"/>
-      <w:r>
-        <w:t>Initial</w:t>
-      </w:r>
-      <w:bookmarkEnd w:id="12"/>
-    </w:p>
-    <w:p>
-      <w:r>
-        <w:t xml:space="preserve">The initial def in the class is used to declare and initialize </w:t>
-      </w:r>
-      <w:proofErr w:type="gramStart"/>
-      <w:r>
-        <w:t>all of</w:t>
-      </w:r>
-      <w:proofErr w:type="gramEnd"/>
-      <w:r>
-        <w:t xml:space="preserve"> the </w:t>
-      </w:r>
-      <w:r>
-        <w:t>variables</w:t>
-      </w:r>
-      <w:r>
-        <w:t xml:space="preserve"> used by the class. </w:t>
-      </w:r>
-      <w:r>
-        <w:t xml:space="preserve">The </w:t>
-      </w:r>
-      <w:proofErr w:type="spellStart"/>
-      <w:r>
-        <w:t>varibles</w:t>
-      </w:r>
-      <w:proofErr w:type="spellEnd"/>
-      <w:r>
-        <w:t xml:space="preserve"> in the initial are broken into six categories</w:t>
-      </w:r>
-      <w:r>
-        <w:t>: flags, generated lists, user lists, user names, generated names, and commands.</w:t>
+      <w:pPr>
+        <w:pStyle w:val="Heading2"/>
+      </w:pPr>
+      <w:bookmarkStart w:id="13" w:name="_Toc501446167"/>
+      <w:r>
+        <w:t>Logging</w:t>
+      </w:r>
+      <w:bookmarkEnd w:id="13"/>
+    </w:p>
+    <w:p>
+      <w:pPr>
+        <w:spacing w:line="259" w:lineRule="auto"/>
+      </w:pPr>
+      <w:r>
+        <w:t xml:space="preserve">Throughout the script various steps and variable changes are logged. They are logged using the logging.debugging command. </w:t>
+      </w:r>
+      <w:r>
+        <w:t xml:space="preserve">All log entries are saved in the log file declared </w:t>
+      </w:r>
+      <w:r>
+        <w:t>at before the upgrade class is run.</w:t>
       </w:r>
       <w:r>
         <w:t xml:space="preserve"> </w:t>
       </w:r>
-    </w:p>
-    <w:p>
-      <w:r>
-        <w:lastRenderedPageBreak/>
-        <w:t xml:space="preserve">The flags are all </w:t>
-      </w:r>
-      <w:proofErr w:type="spellStart"/>
-      <w:r>
-        <w:t>boolians</w:t>
-      </w:r>
-      <w:proofErr w:type="spellEnd"/>
-      <w:r>
-        <w:t xml:space="preserve"> that are used to indicate various situations in the script. The flags initial values should not be changed for the most part. </w:t>
-      </w:r>
-    </w:p>
-    <w:p>
-      <w:r>
-        <w:t>The generated lists are lists that are generated by the script</w:t>
-      </w:r>
-      <w:r>
-        <w:t xml:space="preserve">. </w:t>
-      </w:r>
-      <w:proofErr w:type="gramStart"/>
-      <w:r>
-        <w:t>All of these</w:t>
-      </w:r>
-      <w:proofErr w:type="gramEnd"/>
-      <w:r>
-        <w:t xml:space="preserve"> lists are initialed empty accept for the </w:t>
-      </w:r>
-      <w:proofErr w:type="spellStart"/>
-      <w:r>
-        <w:t>fileList</w:t>
-      </w:r>
-      <w:proofErr w:type="spellEnd"/>
-      <w:r>
-        <w:t xml:space="preserve">. </w:t>
-      </w:r>
-      <w:r>
-        <w:t xml:space="preserve">The </w:t>
-      </w:r>
-      <w:proofErr w:type="spellStart"/>
-      <w:r>
-        <w:t>fileList</w:t>
-      </w:r>
-      <w:proofErr w:type="spellEnd"/>
-      <w:r>
-        <w:t xml:space="preserve"> is initialed with the </w:t>
-      </w:r>
-      <w:proofErr w:type="spellStart"/>
-      <w:r>
-        <w:t>platform_setup.tcl</w:t>
-      </w:r>
-      <w:proofErr w:type="spellEnd"/>
-      <w:r>
-        <w:t xml:space="preserve"> and filelist.txt files. All projects packaged for the design store must include these files.</w:t>
-      </w:r>
-      <w:r>
-        <w:t xml:space="preserve"> For the most </w:t>
-      </w:r>
-      <w:r>
-        <w:t>part,</w:t>
-      </w:r>
-      <w:r>
-        <w:t xml:space="preserve"> the initial state of these lists should be left as is.</w:t>
-      </w:r>
-    </w:p>
-    <w:p>
-      <w:r>
-        <w:t xml:space="preserve">User lists are lists initialed and used by the </w:t>
-      </w:r>
-      <w:r>
-        <w:t xml:space="preserve">script to find files. For </w:t>
-      </w:r>
-      <w:proofErr w:type="gramStart"/>
-      <w:r>
-        <w:t>example</w:t>
-      </w:r>
-      <w:proofErr w:type="gramEnd"/>
-      <w:r>
-        <w:t xml:space="preserve"> the </w:t>
-      </w:r>
-      <w:proofErr w:type="spellStart"/>
-      <w:r>
-        <w:t>masterImageFileTypes</w:t>
-      </w:r>
-      <w:proofErr w:type="spellEnd"/>
-      <w:r>
-        <w:t xml:space="preserve"> is used find pre-compiled files included in the project but not sourced in any of the Quartus files. If there is a file type missing from one of these lists it should be added here by the user.</w:t>
-      </w:r>
-    </w:p>
-    <w:p>
-      <w:r>
-        <w:t xml:space="preserve">User names are used to name and find different files in the project. </w:t>
-      </w:r>
-      <w:r>
-        <w:t xml:space="preserve">For </w:t>
-      </w:r>
-      <w:proofErr w:type="gramStart"/>
-      <w:r>
-        <w:t>example</w:t>
-      </w:r>
-      <w:proofErr w:type="gramEnd"/>
-      <w:r>
-        <w:t xml:space="preserve"> the test </w:t>
-      </w:r>
-      <w:proofErr w:type="spellStart"/>
-      <w:r>
-        <w:t>testDirName</w:t>
-      </w:r>
-      <w:proofErr w:type="spellEnd"/>
-      <w:r>
-        <w:t xml:space="preserve"> is the name of the directory used to test the archived project produced by the script to verify success.</w:t>
-      </w:r>
-    </w:p>
-    <w:p>
-      <w:r>
-        <w:t xml:space="preserve">Generated names are produced by the script and should be initialed as empty strings. If they are initialed the value will just be over written </w:t>
-      </w:r>
-      <w:proofErr w:type="gramStart"/>
-      <w:r>
-        <w:t>later on</w:t>
-      </w:r>
-      <w:proofErr w:type="gramEnd"/>
-      <w:r>
-        <w:t xml:space="preserve"> in the script.</w:t>
-      </w:r>
-    </w:p>
-    <w:p>
-      <w:r>
-        <w:t xml:space="preserve">Last commands are strings used by the script to achieve different operations. </w:t>
-      </w:r>
-      <w:r>
-        <w:t>These commands contain the syntax used by the Quartus shell to upgrade, extract, and compile projects. If the syntax of the Quartus shell is updated or changed the script can be fixed by adjusting the initial state of these strings.</w:t>
-      </w:r>
-    </w:p>
-    <w:p>
-      <w:pPr>
-        <w:pStyle w:val="Heading3"/>
-      </w:pPr>
-      <w:bookmarkStart w:id="13" w:name="_Toc501446166"/>
-      <w:r>
-        <w:t>Upgrade Class Main</w:t>
-      </w:r>
-      <w:bookmarkEnd w:id="13"/>
-    </w:p>
-    <w:p>
-      <w:r>
-        <w:t>The upgrade class main is where each def</w:t>
-      </w:r>
-      <w:r>
-        <w:t xml:space="preserve"> in the class is called. </w:t>
-      </w:r>
-      <w:r>
-        <w:t xml:space="preserve">This is also where </w:t>
-      </w:r>
-      <w:r>
-        <w:t>most of the return logic is contained in the case of an error.</w:t>
-      </w:r>
-      <w:r>
-        <w:t xml:space="preserve"> If a new def is added into the script the</w:t>
-      </w:r>
-      <w:r>
-        <w:t xml:space="preserve"> def will need to be called in the upgrade class main. </w:t>
-      </w:r>
-      <w:r>
-        <w:t xml:space="preserve">Additionally, if the order of the </w:t>
-      </w:r>
-      <w:r>
-        <w:t>definitions</w:t>
-      </w:r>
-      <w:r>
-        <w:t xml:space="preserve"> needs to be checked or changed that action can be completed here.</w:t>
-      </w:r>
-      <w:r>
-        <w:t xml:space="preserve"> However, before changing the order the </w:t>
-      </w:r>
-      <w:r>
-        <w:t>definitions</w:t>
-      </w:r>
-      <w:r>
-        <w:t xml:space="preserve"> operate double check that all dependencies will be met</w:t>
-      </w:r>
-      <w:r>
-        <w:t xml:space="preserve"> for each </w:t>
-      </w:r>
-      <w:r>
-        <w:t>definition</w:t>
-      </w:r>
-      <w:r>
-        <w:t>.</w:t>
-      </w:r>
-    </w:p>
-    <w:p>
-      <w:pPr>
-        <w:pStyle w:val="Heading2"/>
-      </w:pPr>
-      <w:bookmarkStart w:id="14" w:name="_Toc501446167"/>
-      <w:r>
-        <w:t>Logging</w:t>
-      </w:r>
-      <w:bookmarkEnd w:id="14"/>
-    </w:p>
-    <w:p>
-      <w:pPr>
-        <w:spacing w:line="259" w:lineRule="auto"/>
-      </w:pPr>
-      <w:r>
-        <w:t xml:space="preserve">Throughout the script various steps and variable changes are logged. They are logged using the </w:t>
-      </w:r>
-      <w:proofErr w:type="spellStart"/>
-      <w:proofErr w:type="gramStart"/>
-      <w:r>
-        <w:t>logging.debugging</w:t>
-      </w:r>
-      <w:proofErr w:type="spellEnd"/>
-      <w:proofErr w:type="gramEnd"/>
-      <w:r>
-        <w:t xml:space="preserve"> command. </w:t>
-      </w:r>
-      <w:r>
-        <w:t xml:space="preserve">All log entries are saved in the log file declared </w:t>
-      </w:r>
-      <w:r>
-        <w:t>at before the upgrade class is run.</w:t>
-      </w:r>
-      <w:r>
-        <w:t xml:space="preserve"> </w:t>
-      </w:r>
       <w:r>
         <w:t>Using the log file can streamline debugging any issues found the script.</w:t>
       </w:r>
@@ -2322,7 +1875,7 @@
       <w:pPr>
         <w:pStyle w:val="Heading1"/>
       </w:pPr>
-      <w:bookmarkStart w:id="15" w:name="_Toc501446168"/>
+      <w:bookmarkStart w:id="14" w:name="_Toc501446168"/>
       <w:r>
         <w:lastRenderedPageBreak/>
         <w:t>E</w:t>
@@ -2330,7 +1883,7 @@
       <w:r>
         <w:t>rrata</w:t>
       </w:r>
-      <w:bookmarkEnd w:id="15"/>
+      <w:bookmarkEnd w:id="14"/>
     </w:p>
     <w:p>
       <w:pPr>
@@ -2355,15 +1908,7 @@
         <w:spacing w:line="259" w:lineRule="auto"/>
       </w:pPr>
       <w:r>
-        <w:t xml:space="preserve">Does not support multiple </w:t>
-      </w:r>
-      <w:proofErr w:type="spellStart"/>
-      <w:r>
-        <w:t>qsf</w:t>
-      </w:r>
-      <w:proofErr w:type="spellEnd"/>
-      <w:r>
-        <w:t xml:space="preserve"> files</w:t>
+        <w:t>Does not support multiple qsf files</w:t>
       </w:r>
     </w:p>
     <w:p>
@@ -2388,6 +1933,11 @@
         </w:numPr>
         <w:spacing w:line="259" w:lineRule="auto"/>
       </w:pPr>
+      <w:r>
+        <w:t>Does not support custom NIOS instructions.</w:t>
+      </w:r>
+      <w:bookmarkStart w:id="15" w:name="_GoBack"/>
+      <w:bookmarkEnd w:id="15"/>
     </w:p>
     <w:p>
       <w:pPr>
@@ -2686,7 +2236,7 @@
 
 <file path=word/comments.xml><?xml version="1.0" encoding="utf-8"?>
 <w:comments xmlns:wpc="http://schemas.microsoft.com/office/word/2010/wordprocessingCanvas" xmlns:cx="http://schemas.microsoft.com/office/drawing/2014/chartex" xmlns:cx1="http://schemas.microsoft.com/office/drawing/2015/9/8/chartex" xmlns:cx2="http://schemas.microsoft.com/office/drawing/2015/10/21/chartex" xmlns:cx3="http://schemas.microsoft.com/office/drawing/2016/5/9/chartex" xmlns:cx4="http://schemas.microsoft.com/office/drawing/2016/5/10/chartex" xmlns:cx5="http://schemas.microsoft.com/office/drawing/2016/5/11/chartex" xmlns:cx6="http://schemas.microsoft.com/office/drawing/2016/5/12/chartex" xmlns:cx7="http://schemas.microsoft.com/office/drawing/2016/5/13/chartex" xmlns:cx8="http://schemas.microsoft.com/office/drawing/2016/5/14/chartex" xmlns:mc="http://schemas.openxmlformats.org/markup-compatibility/2006" xmlns:aink="http://schemas.microsoft.com/office/drawing/2016/ink" xmlns:am3d="http://schemas.microsoft.com/office/drawing/2017/model3d" xmlns:o="urn:schemas-microsoft-com:office:office" xmlns:r="http://schemas.openxmlformats.org/officeDocument/2006/relationships" xmlns:m="http://schemas.openxmlformats.org/officeDocument/2006/math" xmlns:v="urn:schemas-microsoft-com:vml" xmlns:wp14="http://schemas.microsoft.com/office/word/2010/wordprocessingDrawing" xmlns:wp="http://schemas.openxmlformats.org/drawingml/2006/wordprocessingDrawing" xmlns:w10="urn:schemas-microsoft-com:office:word" xmlns:w="http://schemas.openxmlformats.org/wordprocessingml/2006/main" xmlns:w14="http://schemas.microsoft.com/office/word/2010/wordml" xmlns:w15="http://schemas.microsoft.com/office/word/2012/wordml" xmlns:w16se="http://schemas.microsoft.com/office/word/2015/wordml/symex" xmlns:wpg="http://schemas.microsoft.com/office/word/2010/wordprocessingGroup" xmlns:wpi="http://schemas.microsoft.com/office/word/2010/wordprocessingInk" xmlns:wne="http://schemas.microsoft.com/office/word/2006/wordml" xmlns:wps="http://schemas.microsoft.com/office/word/2010/wordprocessingShape" mc:Ignorable="w14 w15 w16se wp14">
-  <w:comment w:id="7" w:author="Henderson, Dustin" w:date="2017-12-19T09:58:00Z" w:initials="HD">
+  <w:comment w:id="6" w:author="Henderson, Dustin" w:date="2017-12-19T09:58:00Z" w:initials="HD">
     <w:p>
       <w:pPr>
         <w:pStyle w:val="CommentText"/>
@@ -2705,7 +2255,7 @@
       </w:r>
     </w:p>
   </w:comment>
-  <w:comment w:id="10" w:author="Henderson, Dustin" w:date="2017-12-19T11:27:00Z" w:initials="HD">
+  <w:comment w:id="9" w:author="Henderson, Dustin" w:date="2017-12-19T11:27:00Z" w:initials="HD">
     <w:p>
       <w:pPr>
         <w:pStyle w:val="CommentText"/>
@@ -2793,7 +2343,7 @@
           <w:rPr>
             <w:noProof/>
           </w:rPr>
-          <w:t>6</w:t>
+          <w:t>5</w:t>
         </w:r>
         <w:r>
           <w:rPr>

</xml_diff>

<commit_message>
added in package functionality
added main def for package funcation as well as added the functionality for it. Additionally, added the package to the documentation.
</commit_message>
<xml_diff>
--- a/designStoreRewriteDirections.docx
+++ b/designStoreRewriteDirections.docx
@@ -1,6 +1,6 @@
 
 <file path=word/document.xml><?xml version="1.0" encoding="utf-8"?>
-<w:document xmlns:wpc="http://schemas.microsoft.com/office/word/2010/wordprocessingCanvas" xmlns:cx="http://schemas.microsoft.com/office/drawing/2014/chartex" xmlns:cx1="http://schemas.microsoft.com/office/drawing/2015/9/8/chartex" xmlns:cx2="http://schemas.microsoft.com/office/drawing/2015/10/21/chartex" xmlns:cx3="http://schemas.microsoft.com/office/drawing/2016/5/9/chartex" xmlns:cx4="http://schemas.microsoft.com/office/drawing/2016/5/10/chartex" xmlns:cx5="http://schemas.microsoft.com/office/drawing/2016/5/11/chartex" xmlns:cx6="http://schemas.microsoft.com/office/drawing/2016/5/12/chartex" xmlns:cx7="http://schemas.microsoft.com/office/drawing/2016/5/13/chartex" xmlns:cx8="http://schemas.microsoft.com/office/drawing/2016/5/14/chartex" xmlns:mc="http://schemas.openxmlformats.org/markup-compatibility/2006" xmlns:aink="http://schemas.microsoft.com/office/drawing/2016/ink" xmlns:am3d="http://schemas.microsoft.com/office/drawing/2017/model3d" xmlns:o="urn:schemas-microsoft-com:office:office" xmlns:r="http://schemas.openxmlformats.org/officeDocument/2006/relationships" xmlns:m="http://schemas.openxmlformats.org/officeDocument/2006/math" xmlns:v="urn:schemas-microsoft-com:vml" xmlns:wp14="http://schemas.microsoft.com/office/word/2010/wordprocessingDrawing" xmlns:wp="http://schemas.openxmlformats.org/drawingml/2006/wordprocessingDrawing" xmlns:w10="urn:schemas-microsoft-com:office:word" xmlns:w="http://schemas.openxmlformats.org/wordprocessingml/2006/main" xmlns:w14="http://schemas.microsoft.com/office/word/2010/wordml" xmlns:w15="http://schemas.microsoft.com/office/word/2012/wordml" xmlns:w16se="http://schemas.microsoft.com/office/word/2015/wordml/symex" xmlns:wpg="http://schemas.microsoft.com/office/word/2010/wordprocessingGroup" xmlns:wpi="http://schemas.microsoft.com/office/word/2010/wordprocessingInk" xmlns:wne="http://schemas.microsoft.com/office/word/2006/wordml" xmlns:wps="http://schemas.microsoft.com/office/word/2010/wordprocessingShape" mc:Ignorable="w14 w15 w16se wp14">
+<w:document xmlns:wpc="http://schemas.microsoft.com/office/word/2010/wordprocessingCanvas" xmlns:mc="http://schemas.openxmlformats.org/markup-compatibility/2006" xmlns:o="urn:schemas-microsoft-com:office:office" xmlns:r="http://schemas.openxmlformats.org/officeDocument/2006/relationships" xmlns:m="http://schemas.openxmlformats.org/officeDocument/2006/math" xmlns:v="urn:schemas-microsoft-com:vml" xmlns:wp14="http://schemas.microsoft.com/office/word/2010/wordprocessingDrawing" xmlns:wp="http://schemas.openxmlformats.org/drawingml/2006/wordprocessingDrawing" xmlns:w10="urn:schemas-microsoft-com:office:word" xmlns:w="http://schemas.openxmlformats.org/wordprocessingml/2006/main" xmlns:w14="http://schemas.microsoft.com/office/word/2010/wordml" xmlns:w15="http://schemas.microsoft.com/office/word/2012/wordml" xmlns:wpg="http://schemas.microsoft.com/office/word/2010/wordprocessingGroup" xmlns:wpi="http://schemas.microsoft.com/office/word/2010/wordprocessingInk" xmlns:wne="http://schemas.microsoft.com/office/word/2006/wordml" xmlns:wps="http://schemas.microsoft.com/office/word/2010/wordprocessingShape" mc:Ignorable="w14 w15 wp14">
   <w:body>
     <w:sdt>
       <w:sdtPr>
@@ -52,7 +52,7 @@
           <w:r>
             <w:fldChar w:fldCharType="separate"/>
           </w:r>
-          <w:hyperlink w:anchor="_Toc501446156" w:history="1">
+          <w:hyperlink w:anchor="_Toc503885179" w:history="1">
             <w:r>
               <w:rPr>
                 <w:rStyle w:val="Hyperlink"/>
@@ -79,7 +79,7 @@
                 <w:noProof/>
                 <w:webHidden/>
               </w:rPr>
-              <w:instrText xml:space="preserve"> PAGEREF _Toc501446156 \h </w:instrText>
+              <w:instrText xml:space="preserve"> PAGEREF _Toc503885179 \h </w:instrText>
             </w:r>
             <w:r>
               <w:rPr>
@@ -121,7 +121,7 @@
               <w:noProof/>
             </w:rPr>
           </w:pPr>
-          <w:hyperlink w:anchor="_Toc501446157" w:history="1">
+          <w:hyperlink w:anchor="_Toc503885180" w:history="1">
             <w:r>
               <w:rPr>
                 <w:rStyle w:val="Hyperlink"/>
@@ -148,7 +148,7 @@
                 <w:noProof/>
                 <w:webHidden/>
               </w:rPr>
-              <w:instrText xml:space="preserve"> PAGEREF _Toc501446157 \h </w:instrText>
+              <w:instrText xml:space="preserve"> PAGEREF _Toc503885180 \h </w:instrText>
             </w:r>
             <w:r>
               <w:rPr>
@@ -190,7 +190,7 @@
               <w:noProof/>
             </w:rPr>
           </w:pPr>
-          <w:hyperlink w:anchor="_Toc501446158" w:history="1">
+          <w:hyperlink w:anchor="_Toc503885181" w:history="1">
             <w:r>
               <w:rPr>
                 <w:rStyle w:val="Hyperlink"/>
@@ -217,7 +217,7 @@
                 <w:noProof/>
                 <w:webHidden/>
               </w:rPr>
-              <w:instrText xml:space="preserve"> PAGEREF _Toc501446158 \h </w:instrText>
+              <w:instrText xml:space="preserve"> PAGEREF _Toc503885181 \h </w:instrText>
             </w:r>
             <w:r>
               <w:rPr>
@@ -259,7 +259,7 @@
               <w:noProof/>
             </w:rPr>
           </w:pPr>
-          <w:hyperlink w:anchor="_Toc501446159" w:history="1">
+          <w:hyperlink w:anchor="_Toc503885182" w:history="1">
             <w:r>
               <w:rPr>
                 <w:rStyle w:val="Hyperlink"/>
@@ -286,7 +286,7 @@
                 <w:noProof/>
                 <w:webHidden/>
               </w:rPr>
-              <w:instrText xml:space="preserve"> PAGEREF _Toc501446159 \h </w:instrText>
+              <w:instrText xml:space="preserve"> PAGEREF _Toc503885182 \h </w:instrText>
             </w:r>
             <w:r>
               <w:rPr>
@@ -328,7 +328,7 @@
               <w:noProof/>
             </w:rPr>
           </w:pPr>
-          <w:hyperlink w:anchor="_Toc501446160" w:history="1">
+          <w:hyperlink w:anchor="_Toc503885183" w:history="1">
             <w:r>
               <w:rPr>
                 <w:rStyle w:val="Hyperlink"/>
@@ -355,7 +355,7 @@
                 <w:noProof/>
                 <w:webHidden/>
               </w:rPr>
-              <w:instrText xml:space="preserve"> PAGEREF _Toc501446160 \h </w:instrText>
+              <w:instrText xml:space="preserve"> PAGEREF _Toc503885183 \h </w:instrText>
             </w:r>
             <w:r>
               <w:rPr>
@@ -375,7 +375,7 @@
                 <w:noProof/>
                 <w:webHidden/>
               </w:rPr>
-              <w:t>2</w:t>
+              <w:t>3</w:t>
             </w:r>
             <w:r>
               <w:rPr>
@@ -397,7 +397,7 @@
               <w:noProof/>
             </w:rPr>
           </w:pPr>
-          <w:hyperlink w:anchor="_Toc501446161" w:history="1">
+          <w:hyperlink w:anchor="_Toc503885184" w:history="1">
             <w:r>
               <w:rPr>
                 <w:rStyle w:val="Hyperlink"/>
@@ -424,7 +424,7 @@
                 <w:noProof/>
                 <w:webHidden/>
               </w:rPr>
-              <w:instrText xml:space="preserve"> PAGEREF _Toc501446161 \h </w:instrText>
+              <w:instrText xml:space="preserve"> PAGEREF _Toc503885184 \h </w:instrText>
             </w:r>
             <w:r>
               <w:rPr>
@@ -444,7 +444,7 @@
                 <w:noProof/>
                 <w:webHidden/>
               </w:rPr>
-              <w:t>3</w:t>
+              <w:t>4</w:t>
             </w:r>
             <w:r>
               <w:rPr>
@@ -466,7 +466,7 @@
               <w:noProof/>
             </w:rPr>
           </w:pPr>
-          <w:hyperlink w:anchor="_Toc501446162" w:history="1">
+          <w:hyperlink w:anchor="_Toc503885185" w:history="1">
             <w:r>
               <w:rPr>
                 <w:rStyle w:val="Hyperlink"/>
@@ -493,7 +493,7 @@
                 <w:noProof/>
                 <w:webHidden/>
               </w:rPr>
-              <w:instrText xml:space="preserve"> PAGEREF _Toc501446162 \h </w:instrText>
+              <w:instrText xml:space="preserve"> PAGEREF _Toc503885185 \h </w:instrText>
             </w:r>
             <w:r>
               <w:rPr>
@@ -513,7 +513,7 @@
                 <w:noProof/>
                 <w:webHidden/>
               </w:rPr>
-              <w:t>3</w:t>
+              <w:t>4</w:t>
             </w:r>
             <w:r>
               <w:rPr>
@@ -535,7 +535,7 @@
               <w:noProof/>
             </w:rPr>
           </w:pPr>
-          <w:hyperlink w:anchor="_Toc501446163" w:history="1">
+          <w:hyperlink w:anchor="_Toc503885186" w:history="1">
             <w:r>
               <w:rPr>
                 <w:rStyle w:val="Hyperlink"/>
@@ -562,7 +562,7 @@
                 <w:noProof/>
                 <w:webHidden/>
               </w:rPr>
-              <w:instrText xml:space="preserve"> PAGEREF _Toc501446163 \h </w:instrText>
+              <w:instrText xml:space="preserve"> PAGEREF _Toc503885186 \h </w:instrText>
             </w:r>
             <w:r>
               <w:rPr>
@@ -582,7 +582,7 @@
                 <w:noProof/>
                 <w:webHidden/>
               </w:rPr>
-              <w:t>3</w:t>
+              <w:t>4</w:t>
             </w:r>
             <w:r>
               <w:rPr>
@@ -604,7 +604,7 @@
               <w:noProof/>
             </w:rPr>
           </w:pPr>
-          <w:hyperlink w:anchor="_Toc501446164" w:history="1">
+          <w:hyperlink w:anchor="_Toc503885187" w:history="1">
             <w:r>
               <w:rPr>
                 <w:rStyle w:val="Hyperlink"/>
@@ -631,7 +631,7 @@
                 <w:noProof/>
                 <w:webHidden/>
               </w:rPr>
-              <w:instrText xml:space="preserve"> PAGEREF _Toc501446164 \h </w:instrText>
+              <w:instrText xml:space="preserve"> PAGEREF _Toc503885187 \h </w:instrText>
             </w:r>
             <w:r>
               <w:rPr>
@@ -651,7 +651,7 @@
                 <w:noProof/>
                 <w:webHidden/>
               </w:rPr>
-              <w:t>3</w:t>
+              <w:t>4</w:t>
             </w:r>
             <w:r>
               <w:rPr>
@@ -673,7 +673,7 @@
               <w:noProof/>
             </w:rPr>
           </w:pPr>
-          <w:hyperlink w:anchor="_Toc501446165" w:history="1">
+          <w:hyperlink w:anchor="_Toc503885188" w:history="1">
             <w:r>
               <w:rPr>
                 <w:rStyle w:val="Hyperlink"/>
@@ -700,7 +700,7 @@
                 <w:noProof/>
                 <w:webHidden/>
               </w:rPr>
-              <w:instrText xml:space="preserve"> PAGEREF _Toc501446165 \h </w:instrText>
+              <w:instrText xml:space="preserve"> PAGEREF _Toc503885188 \h </w:instrText>
             </w:r>
             <w:r>
               <w:rPr>
@@ -720,7 +720,7 @@
                 <w:noProof/>
                 <w:webHidden/>
               </w:rPr>
-              <w:t>3</w:t>
+              <w:t>4</w:t>
             </w:r>
             <w:r>
               <w:rPr>
@@ -742,7 +742,7 @@
               <w:noProof/>
             </w:rPr>
           </w:pPr>
-          <w:hyperlink w:anchor="_Toc501446166" w:history="1">
+          <w:hyperlink w:anchor="_Toc503885189" w:history="1">
             <w:r>
               <w:rPr>
                 <w:rStyle w:val="Hyperlink"/>
@@ -769,7 +769,7 @@
                 <w:noProof/>
                 <w:webHidden/>
               </w:rPr>
-              <w:instrText xml:space="preserve"> PAGEREF _Toc501446166 \h </w:instrText>
+              <w:instrText xml:space="preserve"> PAGEREF _Toc503885189 \h </w:instrText>
             </w:r>
             <w:r>
               <w:rPr>
@@ -789,7 +789,7 @@
                 <w:noProof/>
                 <w:webHidden/>
               </w:rPr>
-              <w:t>4</w:t>
+              <w:t>5</w:t>
             </w:r>
             <w:r>
               <w:rPr>
@@ -811,7 +811,7 @@
               <w:noProof/>
             </w:rPr>
           </w:pPr>
-          <w:hyperlink w:anchor="_Toc501446167" w:history="1">
+          <w:hyperlink w:anchor="_Toc503885190" w:history="1">
             <w:r>
               <w:rPr>
                 <w:rStyle w:val="Hyperlink"/>
@@ -838,7 +838,7 @@
                 <w:noProof/>
                 <w:webHidden/>
               </w:rPr>
-              <w:instrText xml:space="preserve"> PAGEREF _Toc501446167 \h </w:instrText>
+              <w:instrText xml:space="preserve"> PAGEREF _Toc503885190 \h </w:instrText>
             </w:r>
             <w:r>
               <w:rPr>
@@ -858,7 +858,7 @@
                 <w:noProof/>
                 <w:webHidden/>
               </w:rPr>
-              <w:t>4</w:t>
+              <w:t>5</w:t>
             </w:r>
             <w:r>
               <w:rPr>
@@ -880,7 +880,7 @@
               <w:noProof/>
             </w:rPr>
           </w:pPr>
-          <w:hyperlink w:anchor="_Toc501446168" w:history="1">
+          <w:hyperlink w:anchor="_Toc503885191" w:history="1">
             <w:r>
               <w:rPr>
                 <w:rStyle w:val="Hyperlink"/>
@@ -907,7 +907,7 @@
                 <w:noProof/>
                 <w:webHidden/>
               </w:rPr>
-              <w:instrText xml:space="preserve"> PAGEREF _Toc501446168 \h </w:instrText>
+              <w:instrText xml:space="preserve"> PAGEREF _Toc503885191 \h </w:instrText>
             </w:r>
             <w:r>
               <w:rPr>
@@ -927,7 +927,7 @@
                 <w:noProof/>
                 <w:webHidden/>
               </w:rPr>
-              <w:t>5</w:t>
+              <w:t>6</w:t>
             </w:r>
             <w:r>
               <w:rPr>
@@ -949,7 +949,7 @@
               <w:noProof/>
             </w:rPr>
           </w:pPr>
-          <w:hyperlink w:anchor="_Toc501446169" w:history="1">
+          <w:hyperlink w:anchor="_Toc503885192" w:history="1">
             <w:r>
               <w:rPr>
                 <w:rStyle w:val="Hyperlink"/>
@@ -976,7 +976,7 @@
                 <w:noProof/>
                 <w:webHidden/>
               </w:rPr>
-              <w:instrText xml:space="preserve"> PAGEREF _Toc501446169 \h </w:instrText>
+              <w:instrText xml:space="preserve"> PAGEREF _Toc503885192 \h </w:instrText>
             </w:r>
             <w:r>
               <w:rPr>
@@ -996,7 +996,7 @@
                 <w:noProof/>
                 <w:webHidden/>
               </w:rPr>
-              <w:t>6</w:t>
+              <w:t>7</w:t>
             </w:r>
             <w:r>
               <w:rPr>
@@ -1037,7 +1037,7 @@
       <w:pPr>
         <w:pStyle w:val="Heading1"/>
       </w:pPr>
-      <w:bookmarkStart w:id="0" w:name="_Toc501446156"/>
+      <w:bookmarkStart w:id="0" w:name="_Toc503885179"/>
       <w:r>
         <w:lastRenderedPageBreak/>
         <w:t xml:space="preserve">Operator </w:t>
@@ -1068,7 +1068,7 @@
       <w:pPr>
         <w:pStyle w:val="Heading2"/>
       </w:pPr>
-      <w:bookmarkStart w:id="1" w:name="_Toc501446157"/>
+      <w:bookmarkStart w:id="1" w:name="_Toc503885180"/>
       <w:r>
         <w:t>Perquisites</w:t>
       </w:r>
@@ -1129,7 +1129,7 @@
       <w:pPr>
         <w:pStyle w:val="Heading3"/>
       </w:pPr>
-      <w:bookmarkStart w:id="2" w:name="_Toc501446158"/>
+      <w:bookmarkStart w:id="2" w:name="_Toc503885181"/>
       <w:r>
         <w:t>Steps to l</w:t>
       </w:r>
@@ -1229,7 +1229,7 @@
       <w:pPr>
         <w:pStyle w:val="Heading2"/>
       </w:pPr>
-      <w:bookmarkStart w:id="3" w:name="_Toc501446159"/>
+      <w:bookmarkStart w:id="3" w:name="_Toc503885182"/>
       <w:r>
         <w:t>Argument Descriptions</w:t>
       </w:r>
@@ -1310,10 +1310,81 @@
     </w:p>
     <w:p>
       <w:pPr>
+        <w:tabs>
+          <w:tab w:val="left" w:pos="720"/>
+          <w:tab w:val="left" w:pos="1260"/>
+        </w:tabs>
+      </w:pPr>
+      <w:r>
+        <w:tab/>
+        <w:t>--</w:t>
+      </w:r>
+      <w:r>
+        <w:t>package</w:t>
+      </w:r>
+    </w:p>
+    <w:p>
+      <w:pPr>
+        <w:tabs>
+          <w:tab w:val="left" w:pos="720"/>
+          <w:tab w:val="left" w:pos="1260"/>
+        </w:tabs>
+        <w:ind w:left="1260"/>
+      </w:pPr>
+      <w:r>
+        <w:t>The input for this argument in a string. The string needs to contain the path to the directory that contains the</w:t>
+      </w:r>
+      <w:r>
+        <w:t xml:space="preserve"> project that needs to be packaged</w:t>
+      </w:r>
+      <w:r>
+        <w:t xml:space="preserve">. </w:t>
+      </w:r>
+      <w:r>
+        <w:t xml:space="preserve">This argument will package the project of the design store. </w:t>
+      </w:r>
+      <w:r>
+        <w:t>Only one project is allowed to be contained by the directory otherwise the script will not operate properly.</w:t>
+      </w:r>
+      <w:r>
+        <w:br/>
+        <w:t>Example: --package=/path/to/dir</w:t>
+      </w:r>
+    </w:p>
+    <w:p>
+      <w:pPr>
+        <w:tabs>
+          <w:tab w:val="left" w:pos="720"/>
+          <w:tab w:val="left" w:pos="1260"/>
+        </w:tabs>
+        <w:ind w:left="1260"/>
+      </w:pPr>
+    </w:p>
+    <w:p>
+      <w:pPr>
+        <w:tabs>
+          <w:tab w:val="left" w:pos="720"/>
+          <w:tab w:val="left" w:pos="1260"/>
+        </w:tabs>
+        <w:ind w:left="1260"/>
+      </w:pPr>
+    </w:p>
+    <w:p>
+      <w:pPr>
+        <w:tabs>
+          <w:tab w:val="left" w:pos="720"/>
+          <w:tab w:val="left" w:pos="1260"/>
+        </w:tabs>
+        <w:ind w:left="1260"/>
+      </w:pPr>
+    </w:p>
+    <w:p>
+      <w:pPr>
         <w:pStyle w:val="Heading2"/>
       </w:pPr>
-      <w:bookmarkStart w:id="4" w:name="_Toc501446160"/>
-      <w:r>
+      <w:bookmarkStart w:id="4" w:name="_Toc503885183"/>
+      <w:r>
+        <w:lastRenderedPageBreak/>
         <w:t xml:space="preserve">Syntax </w:t>
       </w:r>
       <w:r>
@@ -1390,10 +1461,12 @@
         </w:rPr>
       </w:pPr>
       <w:r>
+        <w:tab/>
+      </w:r>
+      <w:r>
         <w:rPr>
           <w:i/>
         </w:rPr>
-        <w:tab/>
         <w:t xml:space="preserve">python </w:t>
       </w:r>
       <w:r>
@@ -1403,7 +1476,13 @@
         <w:rPr>
           <w:i/>
         </w:rPr>
-        <w:t>.py –multiple_upgrade=/data/dustinhe/autoUpgrade/multiProject</w:t>
+        <w:t>.py --s</w:t>
+      </w:r>
+      <w:r>
+        <w:rPr>
+          <w:i/>
+        </w:rPr>
+        <w:t>=/data/dustinhe/autoUpgrade/project</w:t>
       </w:r>
     </w:p>
     <w:p>
@@ -1417,9 +1496,246 @@
       </w:r>
       <w:r>
         <w:tab/>
+        <w:t>-will update the project in the fol</w:t>
+      </w:r>
+      <w:bookmarkStart w:id="5" w:name="_GoBack"/>
+      <w:bookmarkEnd w:id="5"/>
+      <w:r>
+        <w:t>der specified</w:t>
+      </w:r>
+    </w:p>
+    <w:p>
+      <w:pPr>
+        <w:tabs>
+          <w:tab w:val="left" w:pos="0"/>
+        </w:tabs>
+        <w:spacing w:after="0"/>
+        <w:rPr>
+          <w:i/>
+        </w:rPr>
+      </w:pPr>
+      <w:r>
+        <w:rPr>
+          <w:i/>
+        </w:rPr>
+        <w:tab/>
+        <w:t xml:space="preserve">python </w:t>
+      </w:r>
+      <w:r>
+        <w:t>dustinRewrite</w:t>
+      </w:r>
+      <w:r>
+        <w:rPr>
+          <w:i/>
+        </w:rPr>
+        <w:t>.py --</w:t>
+      </w:r>
+      <w:r>
+        <w:rPr>
+          <w:i/>
+        </w:rPr>
+        <w:t>multiple_upgrade=/data/dustinhe/autoUpgrade/multiProject</w:t>
+      </w:r>
+    </w:p>
+    <w:p>
+      <w:pPr>
+        <w:tabs>
+          <w:tab w:val="left" w:pos="0"/>
+        </w:tabs>
+      </w:pPr>
+      <w:r>
+        <w:tab/>
+      </w:r>
+      <w:r>
+        <w:tab/>
         <w:t>-will update the projects in the directory specified</w:t>
       </w:r>
     </w:p>
+    <w:p>
+      <w:pPr>
+        <w:tabs>
+          <w:tab w:val="left" w:pos="0"/>
+        </w:tabs>
+        <w:spacing w:after="0"/>
+        <w:rPr>
+          <w:i/>
+        </w:rPr>
+      </w:pPr>
+      <w:r>
+        <w:tab/>
+      </w:r>
+      <w:r>
+        <w:rPr>
+          <w:i/>
+        </w:rPr>
+        <w:t xml:space="preserve">python </w:t>
+      </w:r>
+      <w:r>
+        <w:t>dustinRewrite</w:t>
+      </w:r>
+      <w:r>
+        <w:rPr>
+          <w:i/>
+        </w:rPr>
+        <w:t>.py --</w:t>
+      </w:r>
+      <w:r>
+        <w:rPr>
+          <w:i/>
+        </w:rPr>
+        <w:t>m</w:t>
+      </w:r>
+      <w:r>
+        <w:rPr>
+          <w:i/>
+        </w:rPr>
+        <w:t>=/data/dustinhe/autoUpgrade/multiProject</w:t>
+      </w:r>
+    </w:p>
+    <w:p>
+      <w:pPr>
+        <w:tabs>
+          <w:tab w:val="left" w:pos="0"/>
+        </w:tabs>
+      </w:pPr>
+      <w:r>
+        <w:tab/>
+      </w:r>
+      <w:r>
+        <w:tab/>
+        <w:t>-will update the projects in the directory specified</w:t>
+      </w:r>
+    </w:p>
+    <w:p>
+      <w:pPr>
+        <w:tabs>
+          <w:tab w:val="left" w:pos="0"/>
+        </w:tabs>
+        <w:spacing w:after="0"/>
+        <w:rPr>
+          <w:i/>
+        </w:rPr>
+      </w:pPr>
+      <w:r>
+        <w:tab/>
+      </w:r>
+      <w:r>
+        <w:rPr>
+          <w:i/>
+        </w:rPr>
+        <w:t xml:space="preserve">python </w:t>
+      </w:r>
+      <w:r>
+        <w:t>dustinRewrite</w:t>
+      </w:r>
+      <w:r>
+        <w:rPr>
+          <w:i/>
+        </w:rPr>
+        <w:t>.py --package</w:t>
+      </w:r>
+      <w:r>
+        <w:rPr>
+          <w:i/>
+        </w:rPr>
+        <w:t>=</w:t>
+      </w:r>
+      <w:r>
+        <w:rPr>
+          <w:i/>
+        </w:rPr>
+        <w:t>/data/dustinhe/autoUpgrade/package</w:t>
+      </w:r>
+      <w:r>
+        <w:rPr>
+          <w:i/>
+        </w:rPr>
+        <w:t>Project</w:t>
+      </w:r>
+    </w:p>
+    <w:p>
+      <w:pPr>
+        <w:tabs>
+          <w:tab w:val="left" w:pos="0"/>
+        </w:tabs>
+      </w:pPr>
+      <w:r>
+        <w:tab/>
+      </w:r>
+      <w:r>
+        <w:tab/>
+        <w:t>-will package the project in the directory for the design store</w:t>
+      </w:r>
+    </w:p>
+    <w:p>
+      <w:pPr>
+        <w:tabs>
+          <w:tab w:val="left" w:pos="0"/>
+        </w:tabs>
+        <w:spacing w:after="0"/>
+        <w:rPr>
+          <w:i/>
+        </w:rPr>
+      </w:pPr>
+      <w:r>
+        <w:tab/>
+      </w:r>
+      <w:r>
+        <w:rPr>
+          <w:i/>
+        </w:rPr>
+        <w:t xml:space="preserve">python </w:t>
+      </w:r>
+      <w:r>
+        <w:t>dustinRewrite</w:t>
+      </w:r>
+      <w:r>
+        <w:rPr>
+          <w:i/>
+        </w:rPr>
+        <w:t>.py --</w:t>
+      </w:r>
+      <w:r>
+        <w:rPr>
+          <w:i/>
+        </w:rPr>
+        <w:t>p</w:t>
+      </w:r>
+      <w:r>
+        <w:rPr>
+          <w:i/>
+        </w:rPr>
+        <w:t>=/data/dustinhe/autoUpgrade/packageProject</w:t>
+      </w:r>
+    </w:p>
+    <w:p>
+      <w:pPr>
+        <w:tabs>
+          <w:tab w:val="left" w:pos="0"/>
+        </w:tabs>
+      </w:pPr>
+      <w:r>
+        <w:tab/>
+      </w:r>
+      <w:r>
+        <w:tab/>
+        <w:t>-will package the project in the directory for the design store</w:t>
+      </w:r>
+    </w:p>
+    <w:p>
+      <w:pPr>
+        <w:tabs>
+          <w:tab w:val="left" w:pos="0"/>
+        </w:tabs>
+      </w:pPr>
+    </w:p>
+    <w:p>
+      <w:pPr>
+        <w:tabs>
+          <w:tab w:val="left" w:pos="0"/>
+        </w:tabs>
+      </w:pPr>
+    </w:p>
     <w:p/>
     <w:p>
       <w:pPr>
@@ -1433,12 +1749,12 @@
       <w:pPr>
         <w:pStyle w:val="Heading1"/>
       </w:pPr>
-      <w:bookmarkStart w:id="5" w:name="_Toc501446161"/>
+      <w:bookmarkStart w:id="6" w:name="_Toc503885184"/>
       <w:r>
         <w:lastRenderedPageBreak/>
         <w:t>Developer</w:t>
       </w:r>
-      <w:bookmarkEnd w:id="5"/>
+      <w:bookmarkEnd w:id="6"/>
     </w:p>
     <w:p>
       <w:r>
@@ -1456,16 +1772,16 @@
       <w:r>
         <w:t xml:space="preserve">Next is a section detailing the main Definition of the </w:t>
       </w:r>
-      <w:commentRangeStart w:id="6"/>
+      <w:commentRangeStart w:id="7"/>
       <w:r>
         <w:t>script</w:t>
       </w:r>
-      <w:commentRangeEnd w:id="6"/>
+      <w:commentRangeEnd w:id="7"/>
       <w:r>
         <w:rPr>
           <w:rStyle w:val="CommentReference"/>
         </w:rPr>
-        <w:commentReference w:id="6"/>
+        <w:commentReference w:id="7"/>
       </w:r>
       <w:r>
         <w:t>.</w:t>
@@ -1490,11 +1806,11 @@
       <w:pPr>
         <w:pStyle w:val="Heading2"/>
       </w:pPr>
-      <w:bookmarkStart w:id="7" w:name="_Toc501446162"/>
+      <w:bookmarkStart w:id="8" w:name="_Toc503885185"/>
       <w:r>
         <w:t>Theory</w:t>
       </w:r>
-      <w:bookmarkEnd w:id="7"/>
+      <w:bookmarkEnd w:id="8"/>
     </w:p>
     <w:p>
       <w:r>
@@ -1606,26 +1922,26 @@
       <w:pPr>
         <w:pStyle w:val="Heading2"/>
       </w:pPr>
-      <w:bookmarkStart w:id="8" w:name="_Toc501446163"/>
+      <w:bookmarkStart w:id="9" w:name="_Toc503885186"/>
       <w:r>
         <w:t>Main</w:t>
       </w:r>
       <w:r>
         <w:t xml:space="preserve"> Definition</w:t>
       </w:r>
-      <w:bookmarkEnd w:id="8"/>
-    </w:p>
-    <w:p>
-      <w:commentRangeStart w:id="9"/>
+      <w:bookmarkEnd w:id="9"/>
+    </w:p>
+    <w:p>
+      <w:commentRangeStart w:id="10"/>
       <w:r>
         <w:t>The m</w:t>
       </w:r>
-      <w:commentRangeEnd w:id="9"/>
+      <w:commentRangeEnd w:id="10"/>
       <w:r>
         <w:rPr>
           <w:rStyle w:val="CommentReference"/>
         </w:rPr>
-        <w:commentReference w:id="9"/>
+        <w:commentReference w:id="10"/>
       </w:r>
       <w:r>
         <w:t>ain</w:t>
@@ -1653,11 +1969,11 @@
       <w:pPr>
         <w:pStyle w:val="Heading2"/>
       </w:pPr>
-      <w:bookmarkStart w:id="10" w:name="_Toc501446164"/>
+      <w:bookmarkStart w:id="11" w:name="_Toc503885187"/>
       <w:r>
         <w:t>Upgrade Class</w:t>
       </w:r>
-      <w:bookmarkEnd w:id="10"/>
+      <w:bookmarkEnd w:id="11"/>
     </w:p>
     <w:p>
       <w:r>
@@ -1697,11 +2013,11 @@
       <w:pPr>
         <w:pStyle w:val="Heading3"/>
       </w:pPr>
-      <w:bookmarkStart w:id="11" w:name="_Toc501446165"/>
+      <w:bookmarkStart w:id="12" w:name="_Toc503885188"/>
       <w:r>
         <w:t>Initial</w:t>
       </w:r>
-      <w:bookmarkEnd w:id="11"/>
+      <w:bookmarkEnd w:id="12"/>
     </w:p>
     <w:p>
       <w:r>
@@ -1782,11 +2098,11 @@
       <w:pPr>
         <w:pStyle w:val="Heading3"/>
       </w:pPr>
-      <w:bookmarkStart w:id="12" w:name="_Toc501446166"/>
+      <w:bookmarkStart w:id="13" w:name="_Toc503885189"/>
       <w:r>
         <w:t>Upgrade Class Main</w:t>
       </w:r>
-      <w:bookmarkEnd w:id="12"/>
+      <w:bookmarkEnd w:id="13"/>
     </w:p>
     <w:p>
       <w:r>
@@ -1839,11 +2155,11 @@
       <w:pPr>
         <w:pStyle w:val="Heading2"/>
       </w:pPr>
-      <w:bookmarkStart w:id="13" w:name="_Toc501446167"/>
+      <w:bookmarkStart w:id="14" w:name="_Toc503885190"/>
       <w:r>
         <w:t>Logging</w:t>
       </w:r>
-      <w:bookmarkEnd w:id="13"/>
+      <w:bookmarkEnd w:id="14"/>
     </w:p>
     <w:p>
       <w:pPr>
@@ -1875,7 +2191,7 @@
       <w:pPr>
         <w:pStyle w:val="Heading1"/>
       </w:pPr>
-      <w:bookmarkStart w:id="14" w:name="_Toc501446168"/>
+      <w:bookmarkStart w:id="15" w:name="_Toc503885191"/>
       <w:r>
         <w:lastRenderedPageBreak/>
         <w:t>E</w:t>
@@ -1883,7 +2199,7 @@
       <w:r>
         <w:t>rrata</w:t>
       </w:r>
-      <w:bookmarkEnd w:id="14"/>
+      <w:bookmarkEnd w:id="15"/>
     </w:p>
     <w:p>
       <w:pPr>
@@ -1936,8 +2252,6 @@
       <w:r>
         <w:t>Does not support custom NIOS instructions.</w:t>
       </w:r>
-      <w:bookmarkStart w:id="15" w:name="_GoBack"/>
-      <w:bookmarkEnd w:id="15"/>
     </w:p>
     <w:p>
       <w:pPr>
@@ -1951,7 +2265,7 @@
       <w:pPr>
         <w:pStyle w:val="Heading1"/>
       </w:pPr>
-      <w:bookmarkStart w:id="16" w:name="_Toc501446169"/>
+      <w:bookmarkStart w:id="16" w:name="_Toc503885192"/>
       <w:r>
         <w:lastRenderedPageBreak/>
         <w:t>Change Log</w:t>
@@ -2235,8 +2549,8 @@
 </file>
 
 <file path=word/comments.xml><?xml version="1.0" encoding="utf-8"?>
-<w:comments xmlns:wpc="http://schemas.microsoft.com/office/word/2010/wordprocessingCanvas" xmlns:cx="http://schemas.microsoft.com/office/drawing/2014/chartex" xmlns:cx1="http://schemas.microsoft.com/office/drawing/2015/9/8/chartex" xmlns:cx2="http://schemas.microsoft.com/office/drawing/2015/10/21/chartex" xmlns:cx3="http://schemas.microsoft.com/office/drawing/2016/5/9/chartex" xmlns:cx4="http://schemas.microsoft.com/office/drawing/2016/5/10/chartex" xmlns:cx5="http://schemas.microsoft.com/office/drawing/2016/5/11/chartex" xmlns:cx6="http://schemas.microsoft.com/office/drawing/2016/5/12/chartex" xmlns:cx7="http://schemas.microsoft.com/office/drawing/2016/5/13/chartex" xmlns:cx8="http://schemas.microsoft.com/office/drawing/2016/5/14/chartex" xmlns:mc="http://schemas.openxmlformats.org/markup-compatibility/2006" xmlns:aink="http://schemas.microsoft.com/office/drawing/2016/ink" xmlns:am3d="http://schemas.microsoft.com/office/drawing/2017/model3d" xmlns:o="urn:schemas-microsoft-com:office:office" xmlns:r="http://schemas.openxmlformats.org/officeDocument/2006/relationships" xmlns:m="http://schemas.openxmlformats.org/officeDocument/2006/math" xmlns:v="urn:schemas-microsoft-com:vml" xmlns:wp14="http://schemas.microsoft.com/office/word/2010/wordprocessingDrawing" xmlns:wp="http://schemas.openxmlformats.org/drawingml/2006/wordprocessingDrawing" xmlns:w10="urn:schemas-microsoft-com:office:word" xmlns:w="http://schemas.openxmlformats.org/wordprocessingml/2006/main" xmlns:w14="http://schemas.microsoft.com/office/word/2010/wordml" xmlns:w15="http://schemas.microsoft.com/office/word/2012/wordml" xmlns:w16se="http://schemas.microsoft.com/office/word/2015/wordml/symex" xmlns:wpg="http://schemas.microsoft.com/office/word/2010/wordprocessingGroup" xmlns:wpi="http://schemas.microsoft.com/office/word/2010/wordprocessingInk" xmlns:wne="http://schemas.microsoft.com/office/word/2006/wordml" xmlns:wps="http://schemas.microsoft.com/office/word/2010/wordprocessingShape" mc:Ignorable="w14 w15 w16se wp14">
-  <w:comment w:id="6" w:author="Henderson, Dustin" w:date="2017-12-19T09:58:00Z" w:initials="HD">
+<w:comments xmlns:wpc="http://schemas.microsoft.com/office/word/2010/wordprocessingCanvas" xmlns:mc="http://schemas.openxmlformats.org/markup-compatibility/2006" xmlns:o="urn:schemas-microsoft-com:office:office" xmlns:r="http://schemas.openxmlformats.org/officeDocument/2006/relationships" xmlns:m="http://schemas.openxmlformats.org/officeDocument/2006/math" xmlns:v="urn:schemas-microsoft-com:vml" xmlns:wp14="http://schemas.microsoft.com/office/word/2010/wordprocessingDrawing" xmlns:wp="http://schemas.openxmlformats.org/drawingml/2006/wordprocessingDrawing" xmlns:w10="urn:schemas-microsoft-com:office:word" xmlns:w="http://schemas.openxmlformats.org/wordprocessingml/2006/main" xmlns:w14="http://schemas.microsoft.com/office/word/2010/wordml" xmlns:w15="http://schemas.microsoft.com/office/word/2012/wordml" xmlns:wpg="http://schemas.microsoft.com/office/word/2010/wordprocessingGroup" xmlns:wpi="http://schemas.microsoft.com/office/word/2010/wordprocessingInk" xmlns:wne="http://schemas.microsoft.com/office/word/2006/wordml" xmlns:wps="http://schemas.microsoft.com/office/word/2010/wordprocessingShape" mc:Ignorable="w14 w15 wp14">
+  <w:comment w:id="7" w:author="Henderson, Dustin" w:date="2017-12-19T09:58:00Z" w:initials="HD">
     <w:p>
       <w:pPr>
         <w:pStyle w:val="CommentText"/>
@@ -2255,7 +2569,7 @@
       </w:r>
     </w:p>
   </w:comment>
-  <w:comment w:id="9" w:author="Henderson, Dustin" w:date="2017-12-19T11:27:00Z" w:initials="HD">
+  <w:comment w:id="10" w:author="Henderson, Dustin" w:date="2017-12-19T11:27:00Z" w:initials="HD">
     <w:p>
       <w:pPr>
         <w:pStyle w:val="CommentText"/>
@@ -2278,14 +2592,14 @@
 </file>
 
 <file path=word/commentsExtended.xml><?xml version="1.0" encoding="utf-8"?>
-<w15:commentsEx xmlns:wpc="http://schemas.microsoft.com/office/word/2010/wordprocessingCanvas" xmlns:cx="http://schemas.microsoft.com/office/drawing/2014/chartex" xmlns:cx1="http://schemas.microsoft.com/office/drawing/2015/9/8/chartex" xmlns:cx2="http://schemas.microsoft.com/office/drawing/2015/10/21/chartex" xmlns:cx3="http://schemas.microsoft.com/office/drawing/2016/5/9/chartex" xmlns:cx4="http://schemas.microsoft.com/office/drawing/2016/5/10/chartex" xmlns:cx5="http://schemas.microsoft.com/office/drawing/2016/5/11/chartex" xmlns:cx6="http://schemas.microsoft.com/office/drawing/2016/5/12/chartex" xmlns:cx7="http://schemas.microsoft.com/office/drawing/2016/5/13/chartex" xmlns:cx8="http://schemas.microsoft.com/office/drawing/2016/5/14/chartex" xmlns:mc="http://schemas.openxmlformats.org/markup-compatibility/2006" xmlns:aink="http://schemas.microsoft.com/office/drawing/2016/ink" xmlns:am3d="http://schemas.microsoft.com/office/drawing/2017/model3d" xmlns:o="urn:schemas-microsoft-com:office:office" xmlns:r="http://schemas.openxmlformats.org/officeDocument/2006/relationships" xmlns:m="http://schemas.openxmlformats.org/officeDocument/2006/math" xmlns:v="urn:schemas-microsoft-com:vml" xmlns:wp14="http://schemas.microsoft.com/office/word/2010/wordprocessingDrawing" xmlns:wp="http://schemas.openxmlformats.org/drawingml/2006/wordprocessingDrawing" xmlns:w10="urn:schemas-microsoft-com:office:word" xmlns:w="http://schemas.openxmlformats.org/wordprocessingml/2006/main" xmlns:w14="http://schemas.microsoft.com/office/word/2010/wordml" xmlns:w15="http://schemas.microsoft.com/office/word/2012/wordml" xmlns:w16se="http://schemas.microsoft.com/office/word/2015/wordml/symex" xmlns:wpg="http://schemas.microsoft.com/office/word/2010/wordprocessingGroup" xmlns:wpi="http://schemas.microsoft.com/office/word/2010/wordprocessingInk" xmlns:wne="http://schemas.microsoft.com/office/word/2006/wordml" xmlns:wps="http://schemas.microsoft.com/office/word/2010/wordprocessingShape" mc:Ignorable="w14 w15 w16se wp14">
+<w15:commentsEx xmlns:wpc="http://schemas.microsoft.com/office/word/2010/wordprocessingCanvas" xmlns:mc="http://schemas.openxmlformats.org/markup-compatibility/2006" xmlns:o="urn:schemas-microsoft-com:office:office" xmlns:r="http://schemas.openxmlformats.org/officeDocument/2006/relationships" xmlns:m="http://schemas.openxmlformats.org/officeDocument/2006/math" xmlns:v="urn:schemas-microsoft-com:vml" xmlns:wp14="http://schemas.microsoft.com/office/word/2010/wordprocessingDrawing" xmlns:wp="http://schemas.openxmlformats.org/drawingml/2006/wordprocessingDrawing" xmlns:w10="urn:schemas-microsoft-com:office:word" xmlns:w="http://schemas.openxmlformats.org/wordprocessingml/2006/main" xmlns:w14="http://schemas.microsoft.com/office/word/2010/wordml" xmlns:w15="http://schemas.microsoft.com/office/word/2012/wordml" xmlns:wpg="http://schemas.microsoft.com/office/word/2010/wordprocessingGroup" xmlns:wpi="http://schemas.microsoft.com/office/word/2010/wordprocessingInk" xmlns:wne="http://schemas.microsoft.com/office/word/2006/wordml" xmlns:wps="http://schemas.microsoft.com/office/word/2010/wordprocessingShape" mc:Ignorable="w14 w15 wp14">
   <w15:commentEx w15:paraId="0373F206" w15:done="0"/>
   <w15:commentEx w15:paraId="49FE6C01" w15:done="0"/>
 </w15:commentsEx>
 </file>
 
 <file path=word/endnotes.xml><?xml version="1.0" encoding="utf-8"?>
-<w:endnotes xmlns:wpc="http://schemas.microsoft.com/office/word/2010/wordprocessingCanvas" xmlns:cx="http://schemas.microsoft.com/office/drawing/2014/chartex" xmlns:cx1="http://schemas.microsoft.com/office/drawing/2015/9/8/chartex" xmlns:cx2="http://schemas.microsoft.com/office/drawing/2015/10/21/chartex" xmlns:cx3="http://schemas.microsoft.com/office/drawing/2016/5/9/chartex" xmlns:cx4="http://schemas.microsoft.com/office/drawing/2016/5/10/chartex" xmlns:cx5="http://schemas.microsoft.com/office/drawing/2016/5/11/chartex" xmlns:cx6="http://schemas.microsoft.com/office/drawing/2016/5/12/chartex" xmlns:cx7="http://schemas.microsoft.com/office/drawing/2016/5/13/chartex" xmlns:cx8="http://schemas.microsoft.com/office/drawing/2016/5/14/chartex" xmlns:mc="http://schemas.openxmlformats.org/markup-compatibility/2006" xmlns:aink="http://schemas.microsoft.com/office/drawing/2016/ink" xmlns:am3d="http://schemas.microsoft.com/office/drawing/2017/model3d" xmlns:o="urn:schemas-microsoft-com:office:office" xmlns:r="http://schemas.openxmlformats.org/officeDocument/2006/relationships" xmlns:m="http://schemas.openxmlformats.org/officeDocument/2006/math" xmlns:v="urn:schemas-microsoft-com:vml" xmlns:wp14="http://schemas.microsoft.com/office/word/2010/wordprocessingDrawing" xmlns:wp="http://schemas.openxmlformats.org/drawingml/2006/wordprocessingDrawing" xmlns:w10="urn:schemas-microsoft-com:office:word" xmlns:w="http://schemas.openxmlformats.org/wordprocessingml/2006/main" xmlns:w14="http://schemas.microsoft.com/office/word/2010/wordml" xmlns:w15="http://schemas.microsoft.com/office/word/2012/wordml" xmlns:w16se="http://schemas.microsoft.com/office/word/2015/wordml/symex" xmlns:wpg="http://schemas.microsoft.com/office/word/2010/wordprocessingGroup" xmlns:wpi="http://schemas.microsoft.com/office/word/2010/wordprocessingInk" xmlns:wne="http://schemas.microsoft.com/office/word/2006/wordml" xmlns:wps="http://schemas.microsoft.com/office/word/2010/wordprocessingShape" mc:Ignorable="w14 w15 w16se wp14">
+<w:endnotes xmlns:wpc="http://schemas.microsoft.com/office/word/2010/wordprocessingCanvas" xmlns:mc="http://schemas.openxmlformats.org/markup-compatibility/2006" xmlns:o="urn:schemas-microsoft-com:office:office" xmlns:r="http://schemas.openxmlformats.org/officeDocument/2006/relationships" xmlns:m="http://schemas.openxmlformats.org/officeDocument/2006/math" xmlns:v="urn:schemas-microsoft-com:vml" xmlns:wp14="http://schemas.microsoft.com/office/word/2010/wordprocessingDrawing" xmlns:wp="http://schemas.openxmlformats.org/drawingml/2006/wordprocessingDrawing" xmlns:w10="urn:schemas-microsoft-com:office:word" xmlns:w="http://schemas.openxmlformats.org/wordprocessingml/2006/main" xmlns:w14="http://schemas.microsoft.com/office/word/2010/wordml" xmlns:w15="http://schemas.microsoft.com/office/word/2012/wordml" xmlns:wpg="http://schemas.microsoft.com/office/word/2010/wordprocessingGroup" xmlns:wpi="http://schemas.microsoft.com/office/word/2010/wordprocessingInk" xmlns:wne="http://schemas.microsoft.com/office/word/2006/wordml" xmlns:wps="http://schemas.microsoft.com/office/word/2010/wordprocessingShape" mc:Ignorable="w14 w15 wp14">
   <w:endnote w:type="separator" w:id="-1">
     <w:p>
       <w:pPr>
@@ -2310,7 +2624,7 @@
 </file>
 
 <file path=word/footer1.xml><?xml version="1.0" encoding="utf-8"?>
-<w:ftr xmlns:wpc="http://schemas.microsoft.com/office/word/2010/wordprocessingCanvas" xmlns:cx="http://schemas.microsoft.com/office/drawing/2014/chartex" xmlns:cx1="http://schemas.microsoft.com/office/drawing/2015/9/8/chartex" xmlns:cx2="http://schemas.microsoft.com/office/drawing/2015/10/21/chartex" xmlns:cx3="http://schemas.microsoft.com/office/drawing/2016/5/9/chartex" xmlns:cx4="http://schemas.microsoft.com/office/drawing/2016/5/10/chartex" xmlns:cx5="http://schemas.microsoft.com/office/drawing/2016/5/11/chartex" xmlns:cx6="http://schemas.microsoft.com/office/drawing/2016/5/12/chartex" xmlns:cx7="http://schemas.microsoft.com/office/drawing/2016/5/13/chartex" xmlns:cx8="http://schemas.microsoft.com/office/drawing/2016/5/14/chartex" xmlns:mc="http://schemas.openxmlformats.org/markup-compatibility/2006" xmlns:aink="http://schemas.microsoft.com/office/drawing/2016/ink" xmlns:am3d="http://schemas.microsoft.com/office/drawing/2017/model3d" xmlns:o="urn:schemas-microsoft-com:office:office" xmlns:r="http://schemas.openxmlformats.org/officeDocument/2006/relationships" xmlns:m="http://schemas.openxmlformats.org/officeDocument/2006/math" xmlns:v="urn:schemas-microsoft-com:vml" xmlns:wp14="http://schemas.microsoft.com/office/word/2010/wordprocessingDrawing" xmlns:wp="http://schemas.openxmlformats.org/drawingml/2006/wordprocessingDrawing" xmlns:w10="urn:schemas-microsoft-com:office:word" xmlns:w="http://schemas.openxmlformats.org/wordprocessingml/2006/main" xmlns:w14="http://schemas.microsoft.com/office/word/2010/wordml" xmlns:w15="http://schemas.microsoft.com/office/word/2012/wordml" xmlns:w16se="http://schemas.microsoft.com/office/word/2015/wordml/symex" xmlns:wpg="http://schemas.microsoft.com/office/word/2010/wordprocessingGroup" xmlns:wpi="http://schemas.microsoft.com/office/word/2010/wordprocessingInk" xmlns:wne="http://schemas.microsoft.com/office/word/2006/wordml" xmlns:wps="http://schemas.microsoft.com/office/word/2010/wordprocessingShape" mc:Ignorable="w14 w15 w16se wp14">
+<w:ftr xmlns:wpc="http://schemas.microsoft.com/office/word/2010/wordprocessingCanvas" xmlns:mc="http://schemas.openxmlformats.org/markup-compatibility/2006" xmlns:o="urn:schemas-microsoft-com:office:office" xmlns:r="http://schemas.openxmlformats.org/officeDocument/2006/relationships" xmlns:m="http://schemas.openxmlformats.org/officeDocument/2006/math" xmlns:v="urn:schemas-microsoft-com:vml" xmlns:wp14="http://schemas.microsoft.com/office/word/2010/wordprocessingDrawing" xmlns:wp="http://schemas.openxmlformats.org/drawingml/2006/wordprocessingDrawing" xmlns:w10="urn:schemas-microsoft-com:office:word" xmlns:w="http://schemas.openxmlformats.org/wordprocessingml/2006/main" xmlns:w14="http://schemas.microsoft.com/office/word/2010/wordml" xmlns:w15="http://schemas.microsoft.com/office/word/2012/wordml" xmlns:wpg="http://schemas.microsoft.com/office/word/2010/wordprocessingGroup" xmlns:wpi="http://schemas.microsoft.com/office/word/2010/wordprocessingInk" xmlns:wne="http://schemas.microsoft.com/office/word/2006/wordml" xmlns:wps="http://schemas.microsoft.com/office/word/2010/wordprocessingShape" mc:Ignorable="w14 w15 wp14">
   <w:sdt>
     <w:sdtPr>
       <w:id w:val="1261724118"/>
@@ -2343,7 +2657,7 @@
           <w:rPr>
             <w:noProof/>
           </w:rPr>
-          <w:t>5</w:t>
+          <w:t>3</w:t>
         </w:r>
         <w:r>
           <w:rPr>
@@ -2363,7 +2677,7 @@
 </file>
 
 <file path=word/footnotes.xml><?xml version="1.0" encoding="utf-8"?>
-<w:footnotes xmlns:wpc="http://schemas.microsoft.com/office/word/2010/wordprocessingCanvas" xmlns:cx="http://schemas.microsoft.com/office/drawing/2014/chartex" xmlns:cx1="http://schemas.microsoft.com/office/drawing/2015/9/8/chartex" xmlns:cx2="http://schemas.microsoft.com/office/drawing/2015/10/21/chartex" xmlns:cx3="http://schemas.microsoft.com/office/drawing/2016/5/9/chartex" xmlns:cx4="http://schemas.microsoft.com/office/drawing/2016/5/10/chartex" xmlns:cx5="http://schemas.microsoft.com/office/drawing/2016/5/11/chartex" xmlns:cx6="http://schemas.microsoft.com/office/drawing/2016/5/12/chartex" xmlns:cx7="http://schemas.microsoft.com/office/drawing/2016/5/13/chartex" xmlns:cx8="http://schemas.microsoft.com/office/drawing/2016/5/14/chartex" xmlns:mc="http://schemas.openxmlformats.org/markup-compatibility/2006" xmlns:aink="http://schemas.microsoft.com/office/drawing/2016/ink" xmlns:am3d="http://schemas.microsoft.com/office/drawing/2017/model3d" xmlns:o="urn:schemas-microsoft-com:office:office" xmlns:r="http://schemas.openxmlformats.org/officeDocument/2006/relationships" xmlns:m="http://schemas.openxmlformats.org/officeDocument/2006/math" xmlns:v="urn:schemas-microsoft-com:vml" xmlns:wp14="http://schemas.microsoft.com/office/word/2010/wordprocessingDrawing" xmlns:wp="http://schemas.openxmlformats.org/drawingml/2006/wordprocessingDrawing" xmlns:w10="urn:schemas-microsoft-com:office:word" xmlns:w="http://schemas.openxmlformats.org/wordprocessingml/2006/main" xmlns:w14="http://schemas.microsoft.com/office/word/2010/wordml" xmlns:w15="http://schemas.microsoft.com/office/word/2012/wordml" xmlns:w16se="http://schemas.microsoft.com/office/word/2015/wordml/symex" xmlns:wpg="http://schemas.microsoft.com/office/word/2010/wordprocessingGroup" xmlns:wpi="http://schemas.microsoft.com/office/word/2010/wordprocessingInk" xmlns:wne="http://schemas.microsoft.com/office/word/2006/wordml" xmlns:wps="http://schemas.microsoft.com/office/word/2010/wordprocessingShape" mc:Ignorable="w14 w15 w16se wp14">
+<w:footnotes xmlns:wpc="http://schemas.microsoft.com/office/word/2010/wordprocessingCanvas" xmlns:mc="http://schemas.openxmlformats.org/markup-compatibility/2006" xmlns:o="urn:schemas-microsoft-com:office:office" xmlns:r="http://schemas.openxmlformats.org/officeDocument/2006/relationships" xmlns:m="http://schemas.openxmlformats.org/officeDocument/2006/math" xmlns:v="urn:schemas-microsoft-com:vml" xmlns:wp14="http://schemas.microsoft.com/office/word/2010/wordprocessingDrawing" xmlns:wp="http://schemas.openxmlformats.org/drawingml/2006/wordprocessingDrawing" xmlns:w10="urn:schemas-microsoft-com:office:word" xmlns:w="http://schemas.openxmlformats.org/wordprocessingml/2006/main" xmlns:w14="http://schemas.microsoft.com/office/word/2010/wordml" xmlns:w15="http://schemas.microsoft.com/office/word/2012/wordml" xmlns:wpg="http://schemas.microsoft.com/office/word/2010/wordprocessingGroup" xmlns:wpi="http://schemas.microsoft.com/office/word/2010/wordprocessingInk" xmlns:wne="http://schemas.microsoft.com/office/word/2006/wordml" xmlns:wps="http://schemas.microsoft.com/office/word/2010/wordprocessingShape" mc:Ignorable="w14 w15 wp14">
   <w:footnote w:type="separator" w:id="-1">
     <w:p>
       <w:pPr>
@@ -2388,7 +2702,7 @@
 </file>
 
 <file path=word/numbering.xml><?xml version="1.0" encoding="utf-8"?>
-<w:numbering xmlns:wpc="http://schemas.microsoft.com/office/word/2010/wordprocessingCanvas" xmlns:cx="http://schemas.microsoft.com/office/drawing/2014/chartex" xmlns:cx1="http://schemas.microsoft.com/office/drawing/2015/9/8/chartex" xmlns:cx2="http://schemas.microsoft.com/office/drawing/2015/10/21/chartex" xmlns:cx3="http://schemas.microsoft.com/office/drawing/2016/5/9/chartex" xmlns:cx4="http://schemas.microsoft.com/office/drawing/2016/5/10/chartex" xmlns:cx5="http://schemas.microsoft.com/office/drawing/2016/5/11/chartex" xmlns:cx6="http://schemas.microsoft.com/office/drawing/2016/5/12/chartex" xmlns:cx7="http://schemas.microsoft.com/office/drawing/2016/5/13/chartex" xmlns:cx8="http://schemas.microsoft.com/office/drawing/2016/5/14/chartex" xmlns:mc="http://schemas.openxmlformats.org/markup-compatibility/2006" xmlns:aink="http://schemas.microsoft.com/office/drawing/2016/ink" xmlns:am3d="http://schemas.microsoft.com/office/drawing/2017/model3d" xmlns:o="urn:schemas-microsoft-com:office:office" xmlns:r="http://schemas.openxmlformats.org/officeDocument/2006/relationships" xmlns:m="http://schemas.openxmlformats.org/officeDocument/2006/math" xmlns:v="urn:schemas-microsoft-com:vml" xmlns:wp14="http://schemas.microsoft.com/office/word/2010/wordprocessingDrawing" xmlns:wp="http://schemas.openxmlformats.org/drawingml/2006/wordprocessingDrawing" xmlns:w10="urn:schemas-microsoft-com:office:word" xmlns:w="http://schemas.openxmlformats.org/wordprocessingml/2006/main" xmlns:w14="http://schemas.microsoft.com/office/word/2010/wordml" xmlns:w15="http://schemas.microsoft.com/office/word/2012/wordml" xmlns:w16se="http://schemas.microsoft.com/office/word/2015/wordml/symex" xmlns:wpg="http://schemas.microsoft.com/office/word/2010/wordprocessingGroup" xmlns:wpi="http://schemas.microsoft.com/office/word/2010/wordprocessingInk" xmlns:wne="http://schemas.microsoft.com/office/word/2006/wordml" xmlns:wps="http://schemas.microsoft.com/office/word/2010/wordprocessingShape" mc:Ignorable="w14 w15 w16se wp14">
+<w:numbering xmlns:wpc="http://schemas.microsoft.com/office/word/2010/wordprocessingCanvas" xmlns:mc="http://schemas.openxmlformats.org/markup-compatibility/2006" xmlns:o="urn:schemas-microsoft-com:office:office" xmlns:r="http://schemas.openxmlformats.org/officeDocument/2006/relationships" xmlns:m="http://schemas.openxmlformats.org/officeDocument/2006/math" xmlns:v="urn:schemas-microsoft-com:vml" xmlns:wp14="http://schemas.microsoft.com/office/word/2010/wordprocessingDrawing" xmlns:wp="http://schemas.openxmlformats.org/drawingml/2006/wordprocessingDrawing" xmlns:w10="urn:schemas-microsoft-com:office:word" xmlns:w="http://schemas.openxmlformats.org/wordprocessingml/2006/main" xmlns:w14="http://schemas.microsoft.com/office/word/2010/wordml" xmlns:w15="http://schemas.microsoft.com/office/word/2012/wordml" xmlns:wpg="http://schemas.microsoft.com/office/word/2010/wordprocessingGroup" xmlns:wpi="http://schemas.microsoft.com/office/word/2010/wordprocessingInk" xmlns:wne="http://schemas.microsoft.com/office/word/2006/wordml" xmlns:wps="http://schemas.microsoft.com/office/word/2010/wordprocessingShape" mc:Ignorable="w14 w15 wp14">
   <w:abstractNum w:abstractNumId="0" w15:restartNumberingAfterBreak="0">
     <w:nsid w:val="282D0B9F"/>
     <w:multiLevelType w:val="hybridMultilevel"/>
@@ -2693,7 +3007,7 @@
 </file>
 
 <file path=word/people.xml><?xml version="1.0" encoding="utf-8"?>
-<w15:people xmlns:wpc="http://schemas.microsoft.com/office/word/2010/wordprocessingCanvas" xmlns:cx="http://schemas.microsoft.com/office/drawing/2014/chartex" xmlns:cx1="http://schemas.microsoft.com/office/drawing/2015/9/8/chartex" xmlns:cx2="http://schemas.microsoft.com/office/drawing/2015/10/21/chartex" xmlns:cx3="http://schemas.microsoft.com/office/drawing/2016/5/9/chartex" xmlns:cx4="http://schemas.microsoft.com/office/drawing/2016/5/10/chartex" xmlns:cx5="http://schemas.microsoft.com/office/drawing/2016/5/11/chartex" xmlns:cx6="http://schemas.microsoft.com/office/drawing/2016/5/12/chartex" xmlns:cx7="http://schemas.microsoft.com/office/drawing/2016/5/13/chartex" xmlns:cx8="http://schemas.microsoft.com/office/drawing/2016/5/14/chartex" xmlns:mc="http://schemas.openxmlformats.org/markup-compatibility/2006" xmlns:aink="http://schemas.microsoft.com/office/drawing/2016/ink" xmlns:am3d="http://schemas.microsoft.com/office/drawing/2017/model3d" xmlns:o="urn:schemas-microsoft-com:office:office" xmlns:r="http://schemas.openxmlformats.org/officeDocument/2006/relationships" xmlns:m="http://schemas.openxmlformats.org/officeDocument/2006/math" xmlns:v="urn:schemas-microsoft-com:vml" xmlns:wp14="http://schemas.microsoft.com/office/word/2010/wordprocessingDrawing" xmlns:wp="http://schemas.openxmlformats.org/drawingml/2006/wordprocessingDrawing" xmlns:w10="urn:schemas-microsoft-com:office:word" xmlns:w="http://schemas.openxmlformats.org/wordprocessingml/2006/main" xmlns:w14="http://schemas.microsoft.com/office/word/2010/wordml" xmlns:w15="http://schemas.microsoft.com/office/word/2012/wordml" xmlns:w16se="http://schemas.microsoft.com/office/word/2015/wordml/symex" xmlns:wpg="http://schemas.microsoft.com/office/word/2010/wordprocessingGroup" xmlns:wpi="http://schemas.microsoft.com/office/word/2010/wordprocessingInk" xmlns:wne="http://schemas.microsoft.com/office/word/2006/wordml" xmlns:wps="http://schemas.microsoft.com/office/word/2010/wordprocessingShape" mc:Ignorable="w14 w15 w16se wp14">
+<w15:people xmlns:wpc="http://schemas.microsoft.com/office/word/2010/wordprocessingCanvas" xmlns:mc="http://schemas.openxmlformats.org/markup-compatibility/2006" xmlns:o="urn:schemas-microsoft-com:office:office" xmlns:r="http://schemas.openxmlformats.org/officeDocument/2006/relationships" xmlns:m="http://schemas.openxmlformats.org/officeDocument/2006/math" xmlns:v="urn:schemas-microsoft-com:vml" xmlns:wp14="http://schemas.microsoft.com/office/word/2010/wordprocessingDrawing" xmlns:wp="http://schemas.openxmlformats.org/drawingml/2006/wordprocessingDrawing" xmlns:w10="urn:schemas-microsoft-com:office:word" xmlns:w="http://schemas.openxmlformats.org/wordprocessingml/2006/main" xmlns:w14="http://schemas.microsoft.com/office/word/2010/wordml" xmlns:w15="http://schemas.microsoft.com/office/word/2012/wordml" xmlns:wpg="http://schemas.microsoft.com/office/word/2010/wordprocessingGroup" xmlns:wpi="http://schemas.microsoft.com/office/word/2010/wordprocessingInk" xmlns:wne="http://schemas.microsoft.com/office/word/2006/wordml" xmlns:wps="http://schemas.microsoft.com/office/word/2010/wordprocessingShape" mc:Ignorable="w14 w15 wp14">
   <w15:person w15:author="Henderson, Dustin">
     <w15:presenceInfo w15:providerId="AD" w15:userId="S-1-5-21-725345543-602162358-527237240-3645976"/>
   </w15:person>
@@ -2701,7 +3015,7 @@
 </file>
 
 <file path=word/styles.xml><?xml version="1.0" encoding="utf-8"?>
-<w:styles xmlns:mc="http://schemas.openxmlformats.org/markup-compatibility/2006" xmlns:r="http://schemas.openxmlformats.org/officeDocument/2006/relationships" xmlns:w="http://schemas.openxmlformats.org/wordprocessingml/2006/main" xmlns:w14="http://schemas.microsoft.com/office/word/2010/wordml" xmlns:w15="http://schemas.microsoft.com/office/word/2012/wordml" xmlns:w16se="http://schemas.microsoft.com/office/word/2015/wordml/symex" mc:Ignorable="w14 w15 w16se">
+<w:styles xmlns:mc="http://schemas.openxmlformats.org/markup-compatibility/2006" xmlns:r="http://schemas.openxmlformats.org/officeDocument/2006/relationships" xmlns:w="http://schemas.openxmlformats.org/wordprocessingml/2006/main" xmlns:w14="http://schemas.microsoft.com/office/word/2010/wordml" xmlns:w15="http://schemas.microsoft.com/office/word/2012/wordml" mc:Ignorable="w14 w15">
   <w:docDefaults>
     <w:rPrDefault>
       <w:rPr>
@@ -2717,7 +3031,7 @@
       </w:pPr>
     </w:pPrDefault>
   </w:docDefaults>
-  <w:latentStyles w:defLockedState="0" w:defUIPriority="99" w:defSemiHidden="0" w:defUnhideWhenUsed="0" w:defQFormat="0" w:count="375">
+  <w:latentStyles w:defLockedState="0" w:defUIPriority="99" w:defSemiHidden="0" w:defUnhideWhenUsed="0" w:defQFormat="0" w:count="371">
     <w:lsdException w:name="Normal" w:uiPriority="0" w:qFormat="1"/>
     <w:lsdException w:name="heading 1" w:uiPriority="9" w:qFormat="1"/>
     <w:lsdException w:name="heading 2" w:semiHidden="1" w:uiPriority="9" w:unhideWhenUsed="1" w:qFormat="1"/>
@@ -3089,10 +3403,6 @@
     <w:lsdException w:name="List Table 5 Dark Accent 6" w:uiPriority="50"/>
     <w:lsdException w:name="List Table 6 Colorful Accent 6" w:uiPriority="51"/>
     <w:lsdException w:name="List Table 7 Colorful Accent 6" w:uiPriority="52"/>
-    <w:lsdException w:name="Mention" w:semiHidden="1" w:unhideWhenUsed="1"/>
-    <w:lsdException w:name="Smart Hyperlink" w:semiHidden="1" w:unhideWhenUsed="1"/>
-    <w:lsdException w:name="Hashtag" w:semiHidden="1" w:unhideWhenUsed="1"/>
-    <w:lsdException w:name="Unresolved Mention" w:semiHidden="1" w:unhideWhenUsed="1"/>
   </w:latentStyles>
   <w:style w:type="paragraph" w:default="1" w:styleId="Normal">
     <w:name w:val="Normal"/>

</xml_diff>

<commit_message>
updated erratta for 18.0 problems
</commit_message>
<xml_diff>
--- a/designStoreRewriteDirections.docx
+++ b/designStoreRewriteDirections.docx
@@ -1450,15 +1450,7 @@
         <w:t xml:space="preserve">This argument will package the project of the design store. </w:t>
       </w:r>
       <w:r>
-        <w:t xml:space="preserve">Only one project is allowed to be contained by the </w:t>
-      </w:r>
-      <w:proofErr w:type="gramStart"/>
-      <w:r>
-        <w:t>directory</w:t>
-      </w:r>
-      <w:proofErr w:type="gramEnd"/>
-      <w:r>
-        <w:t xml:space="preserve"> otherwise the script will not operate properly.</w:t>
+        <w:t>Only one project is allowed to be contained by the directory otherwise the script will not operate properly.</w:t>
       </w:r>
       <w:r>
         <w:br/>
@@ -2495,72 +2487,67 @@
         <w:t xml:space="preserve">argument that can be passed. However, as functionality is expanded this definition will be responsible </w:t>
       </w:r>
       <w:r>
-        <w:t>for parsing m</w:t>
-      </w:r>
-      <w:bookmarkStart w:id="10" w:name="_GoBack"/>
+        <w:t>for parsing more options and calling more classes.</w:t>
+      </w:r>
+    </w:p>
+    <w:p>
+      <w:pPr>
+        <w:pStyle w:val="Heading2"/>
+      </w:pPr>
+      <w:bookmarkStart w:id="10" w:name="_Toc503885187"/>
+      <w:r>
+        <w:t>Upgrade Class</w:t>
+      </w:r>
       <w:bookmarkEnd w:id="10"/>
-      <w:r>
-        <w:t>ore options and calling more classes.</w:t>
-      </w:r>
-    </w:p>
-    <w:p>
-      <w:pPr>
-        <w:pStyle w:val="Heading2"/>
-      </w:pPr>
-      <w:bookmarkStart w:id="11" w:name="_Toc503885187"/>
-      <w:r>
-        <w:t>Upgrade Class</w:t>
+    </w:p>
+    <w:p>
+      <w:r>
+        <w:t>The upgrade class is the</w:t>
+      </w:r>
+      <w:r>
+        <w:t xml:space="preserve"> main engine of the whole script. This class is used to parse all the files in addition to upgrading them.</w:t>
+      </w:r>
+      <w:r>
+        <w:t xml:space="preserve"> Using the class structure is extremely beneficial</w:t>
+      </w:r>
+      <w:r>
+        <w:t xml:space="preserve"> because of the decreased overhead of passing variables in and out of </w:t>
+      </w:r>
+      <w:r>
+        <w:t>definitions</w:t>
+      </w:r>
+      <w:r>
+        <w:t>.</w:t>
+      </w:r>
+    </w:p>
+    <w:p>
+      <w:r>
+        <w:t>Besides</w:t>
+      </w:r>
+      <w:r>
+        <w:t xml:space="preserve"> the all of the definitions stored with in the class there </w:t>
+      </w:r>
+      <w:r>
+        <w:t xml:space="preserve">two main parts of the class. The initial and the </w:t>
+      </w:r>
+      <w:proofErr w:type="spellStart"/>
+      <w:r>
+        <w:t>upgradeClassMain</w:t>
+      </w:r>
+      <w:proofErr w:type="spellEnd"/>
+      <w:r>
+        <w:t>.</w:t>
+      </w:r>
+    </w:p>
+    <w:p>
+      <w:pPr>
+        <w:pStyle w:val="Heading3"/>
+      </w:pPr>
+      <w:bookmarkStart w:id="11" w:name="_Toc503885188"/>
+      <w:r>
+        <w:t>Initial</w:t>
       </w:r>
       <w:bookmarkEnd w:id="11"/>
-    </w:p>
-    <w:p>
-      <w:r>
-        <w:t>The upgrade class is the</w:t>
-      </w:r>
-      <w:r>
-        <w:t xml:space="preserve"> main engine of the whole script. This class is used to parse all the files in addition to upgrading them.</w:t>
-      </w:r>
-      <w:r>
-        <w:t xml:space="preserve"> Using the class structure is extremely beneficial</w:t>
-      </w:r>
-      <w:r>
-        <w:t xml:space="preserve"> because of the decreased overhead of passing variables in and out of </w:t>
-      </w:r>
-      <w:r>
-        <w:t>definitions</w:t>
-      </w:r>
-      <w:r>
-        <w:t>.</w:t>
-      </w:r>
-    </w:p>
-    <w:p>
-      <w:r>
-        <w:t>Besides</w:t>
-      </w:r>
-      <w:r>
-        <w:t xml:space="preserve"> the all of the definitions stored with in the class there </w:t>
-      </w:r>
-      <w:r>
-        <w:t xml:space="preserve">two main parts of the class. The initial and the </w:t>
-      </w:r>
-      <w:proofErr w:type="spellStart"/>
-      <w:r>
-        <w:t>upgradeClassMain</w:t>
-      </w:r>
-      <w:proofErr w:type="spellEnd"/>
-      <w:r>
-        <w:t>.</w:t>
-      </w:r>
-    </w:p>
-    <w:p>
-      <w:pPr>
-        <w:pStyle w:val="Heading3"/>
-      </w:pPr>
-      <w:bookmarkStart w:id="12" w:name="_Toc503885188"/>
-      <w:r>
-        <w:t>Initial</w:t>
-      </w:r>
-      <w:bookmarkEnd w:id="12"/>
     </w:p>
     <w:p>
       <w:r>
@@ -2729,114 +2716,114 @@
       <w:pPr>
         <w:pStyle w:val="Heading3"/>
       </w:pPr>
-      <w:bookmarkStart w:id="13" w:name="_Toc503885189"/>
+      <w:bookmarkStart w:id="12" w:name="_Toc503885189"/>
       <w:r>
         <w:t>Upgrade Class Main</w:t>
       </w:r>
+      <w:bookmarkEnd w:id="12"/>
+    </w:p>
+    <w:p>
+      <w:r>
+        <w:t xml:space="preserve">The upgrade class main is where each </w:t>
+      </w:r>
+      <w:proofErr w:type="spellStart"/>
+      <w:r>
+        <w:t>def</w:t>
+      </w:r>
+      <w:proofErr w:type="spellEnd"/>
+      <w:r>
+        <w:t xml:space="preserve"> in the class is called. </w:t>
+      </w:r>
+      <w:r>
+        <w:t xml:space="preserve">This is also where </w:t>
+      </w:r>
+      <w:r>
+        <w:t>most of the return logic is contained in the case of an error.</w:t>
+      </w:r>
+      <w:r>
+        <w:t xml:space="preserve"> If a new </w:t>
+      </w:r>
+      <w:proofErr w:type="spellStart"/>
+      <w:r>
+        <w:t>def</w:t>
+      </w:r>
+      <w:proofErr w:type="spellEnd"/>
+      <w:r>
+        <w:t xml:space="preserve"> is added into the script the</w:t>
+      </w:r>
+      <w:r>
+        <w:t xml:space="preserve"> </w:t>
+      </w:r>
+      <w:proofErr w:type="spellStart"/>
+      <w:r>
+        <w:t>def</w:t>
+      </w:r>
+      <w:proofErr w:type="spellEnd"/>
+      <w:r>
+        <w:t xml:space="preserve"> will need to be called in the upgrade class main. </w:t>
+      </w:r>
+      <w:r>
+        <w:t xml:space="preserve">Additionally, if the order of the </w:t>
+      </w:r>
+      <w:r>
+        <w:t>definitions</w:t>
+      </w:r>
+      <w:r>
+        <w:t xml:space="preserve"> needs to be checked or changed that action can be completed here.</w:t>
+      </w:r>
+      <w:r>
+        <w:t xml:space="preserve"> However, before changing the order the </w:t>
+      </w:r>
+      <w:r>
+        <w:t>definitions</w:t>
+      </w:r>
+      <w:r>
+        <w:t xml:space="preserve"> operate double check that all dependencies will be met</w:t>
+      </w:r>
+      <w:r>
+        <w:t xml:space="preserve"> for each </w:t>
+      </w:r>
+      <w:r>
+        <w:t>definition</w:t>
+      </w:r>
+      <w:r>
+        <w:t>.</w:t>
+      </w:r>
+    </w:p>
+    <w:p>
+      <w:pPr>
+        <w:pStyle w:val="Heading2"/>
+      </w:pPr>
+      <w:bookmarkStart w:id="13" w:name="_Toc503885190"/>
+      <w:r>
+        <w:t>Logging</w:t>
+      </w:r>
       <w:bookmarkEnd w:id="13"/>
     </w:p>
     <w:p>
-      <w:r>
-        <w:t xml:space="preserve">The upgrade class main is where each </w:t>
-      </w:r>
-      <w:proofErr w:type="spellStart"/>
-      <w:r>
-        <w:t>def</w:t>
-      </w:r>
-      <w:proofErr w:type="spellEnd"/>
-      <w:r>
-        <w:t xml:space="preserve"> in the class is called. </w:t>
-      </w:r>
-      <w:r>
-        <w:t xml:space="preserve">This is also where </w:t>
-      </w:r>
-      <w:r>
-        <w:t>most of the return logic is contained in the case of an error.</w:t>
-      </w:r>
-      <w:r>
-        <w:t xml:space="preserve"> If a new </w:t>
-      </w:r>
-      <w:proofErr w:type="spellStart"/>
-      <w:r>
-        <w:t>def</w:t>
-      </w:r>
-      <w:proofErr w:type="spellEnd"/>
-      <w:r>
-        <w:t xml:space="preserve"> is added into the script the</w:t>
+      <w:pPr>
+        <w:spacing w:line="259" w:lineRule="auto"/>
+      </w:pPr>
+      <w:r>
+        <w:t xml:space="preserve">Throughout the script various steps and variable changes are logged. They are logged using the </w:t>
+      </w:r>
+      <w:proofErr w:type="spellStart"/>
+      <w:r>
+        <w:t>logging.debugging</w:t>
+      </w:r>
+      <w:proofErr w:type="spellEnd"/>
+      <w:r>
+        <w:t xml:space="preserve"> command. </w:t>
+      </w:r>
+      <w:r>
+        <w:t xml:space="preserve">All log entries are saved in the log file declared </w:t>
+      </w:r>
+      <w:r>
+        <w:t>at before the upgrade class is run.</w:t>
       </w:r>
       <w:r>
         <w:t xml:space="preserve"> </w:t>
       </w:r>
-      <w:proofErr w:type="spellStart"/>
-      <w:r>
-        <w:t>def</w:t>
-      </w:r>
-      <w:proofErr w:type="spellEnd"/>
-      <w:r>
-        <w:t xml:space="preserve"> will need to be called in the upgrade class main. </w:t>
-      </w:r>
-      <w:r>
-        <w:t xml:space="preserve">Additionally, if the order of the </w:t>
-      </w:r>
-      <w:r>
-        <w:t>definitions</w:t>
-      </w:r>
-      <w:r>
-        <w:t xml:space="preserve"> needs to be checked or changed that action can be completed here.</w:t>
-      </w:r>
-      <w:r>
-        <w:t xml:space="preserve"> However, before changing the order the </w:t>
-      </w:r>
-      <w:r>
-        <w:t>definitions</w:t>
-      </w:r>
-      <w:r>
-        <w:t xml:space="preserve"> operate double check that all dependencies will be met</w:t>
-      </w:r>
-      <w:r>
-        <w:t xml:space="preserve"> for each </w:t>
-      </w:r>
-      <w:r>
-        <w:t>definition</w:t>
-      </w:r>
-      <w:r>
-        <w:t>.</w:t>
-      </w:r>
-    </w:p>
-    <w:p>
-      <w:pPr>
-        <w:pStyle w:val="Heading2"/>
-      </w:pPr>
-      <w:bookmarkStart w:id="14" w:name="_Toc503885190"/>
-      <w:r>
-        <w:t>Logging</w:t>
-      </w:r>
-      <w:bookmarkEnd w:id="14"/>
-    </w:p>
-    <w:p>
-      <w:pPr>
-        <w:spacing w:line="259" w:lineRule="auto"/>
-      </w:pPr>
-      <w:r>
-        <w:t xml:space="preserve">Throughout the script various steps and variable changes are logged. They are logged using the </w:t>
-      </w:r>
-      <w:proofErr w:type="spellStart"/>
-      <w:r>
-        <w:t>logging.debugging</w:t>
-      </w:r>
-      <w:proofErr w:type="spellEnd"/>
-      <w:r>
-        <w:t xml:space="preserve"> command. </w:t>
-      </w:r>
-      <w:r>
-        <w:t xml:space="preserve">All log entries are saved in the log file declared </w:t>
-      </w:r>
-      <w:r>
-        <w:t>at before the upgrade class is run.</w:t>
-      </w:r>
-      <w:r>
-        <w:t xml:space="preserve"> </w:t>
-      </w:r>
       <w:r>
         <w:t>Using the log file can streamline debugging any issues found the script.</w:t>
       </w:r>
@@ -2851,7 +2838,7 @@
       <w:pPr>
         <w:pStyle w:val="Heading1"/>
       </w:pPr>
-      <w:bookmarkStart w:id="15" w:name="_Toc503885191"/>
+      <w:bookmarkStart w:id="14" w:name="_Toc503885191"/>
       <w:r>
         <w:lastRenderedPageBreak/>
         <w:t>E</w:t>
@@ -2859,7 +2846,7 @@
       <w:r>
         <w:t>rrata</w:t>
       </w:r>
-      <w:bookmarkEnd w:id="15"/>
+      <w:bookmarkEnd w:id="14"/>
     </w:p>
     <w:p>
       <w:pPr>
@@ -2919,6 +2906,21 @@
       </w:pPr>
       <w:r>
         <w:t>Does not support custom NIOS instructions.</w:t>
+      </w:r>
+      <w:bookmarkStart w:id="15" w:name="_GoBack"/>
+      <w:bookmarkEnd w:id="15"/>
+    </w:p>
+    <w:p>
+      <w:pPr>
+        <w:pStyle w:val="ListParagraph"/>
+        <w:numPr>
+          <w:ilvl w:val="0"/>
+          <w:numId w:val="3"/>
+        </w:numPr>
+        <w:spacing w:line="259" w:lineRule="auto"/>
+      </w:pPr>
+      <w:r>
+        <w:t>Works about half the time on 18.0std</w:t>
       </w:r>
     </w:p>
     <w:p>

</xml_diff>